<commit_message>
final report and PDF
</commit_message>
<xml_diff>
--- a/ProgramResources/Referances/GroupProjectAssignment2.docx.docx
+++ b/ProgramResources/Referances/GroupProjectAssignment2.docx.docx
@@ -1348,7 +1348,7 @@
                 <w:noProof/>
                 <w:webHidden/>
               </w:rPr>
-              <w:t>7</w:t>
+              <w:t>8</w:t>
             </w:r>
             <w:r>
               <w:rPr>
@@ -1418,7 +1418,7 @@
                 <w:noProof/>
                 <w:webHidden/>
               </w:rPr>
-              <w:t>9</w:t>
+              <w:t>10</w:t>
             </w:r>
             <w:r>
               <w:rPr>
@@ -1488,7 +1488,7 @@
                 <w:noProof/>
                 <w:webHidden/>
               </w:rPr>
-              <w:t>11</w:t>
+              <w:t>12</w:t>
             </w:r>
             <w:r>
               <w:rPr>
@@ -1558,7 +1558,7 @@
                 <w:noProof/>
                 <w:webHidden/>
               </w:rPr>
-              <w:t>11</w:t>
+              <w:t>12</w:t>
             </w:r>
             <w:r>
               <w:rPr>
@@ -1628,7 +1628,7 @@
                 <w:noProof/>
                 <w:webHidden/>
               </w:rPr>
-              <w:t>11</w:t>
+              <w:t>12</w:t>
             </w:r>
             <w:r>
               <w:rPr>
@@ -1698,7 +1698,7 @@
                 <w:noProof/>
                 <w:webHidden/>
               </w:rPr>
-              <w:t>11</w:t>
+              <w:t>13</w:t>
             </w:r>
             <w:r>
               <w:rPr>
@@ -1768,7 +1768,7 @@
                 <w:noProof/>
                 <w:webHidden/>
               </w:rPr>
-              <w:t>12</w:t>
+              <w:t>14</w:t>
             </w:r>
             <w:r>
               <w:rPr>
@@ -1838,7 +1838,7 @@
                 <w:noProof/>
                 <w:webHidden/>
               </w:rPr>
-              <w:t>12</w:t>
+              <w:t>14</w:t>
             </w:r>
             <w:r>
               <w:rPr>
@@ -1908,7 +1908,7 @@
                 <w:noProof/>
                 <w:webHidden/>
               </w:rPr>
-              <w:t>12</w:t>
+              <w:t>14</w:t>
             </w:r>
             <w:r>
               <w:rPr>
@@ -1978,7 +1978,7 @@
                 <w:noProof/>
                 <w:webHidden/>
               </w:rPr>
-              <w:t>12</w:t>
+              <w:t>14</w:t>
             </w:r>
             <w:r>
               <w:rPr>
@@ -2048,7 +2048,7 @@
                 <w:noProof/>
                 <w:webHidden/>
               </w:rPr>
-              <w:t>13</w:t>
+              <w:t>15</w:t>
             </w:r>
             <w:r>
               <w:rPr>
@@ -2118,7 +2118,7 @@
                 <w:noProof/>
                 <w:webHidden/>
               </w:rPr>
-              <w:t>13</w:t>
+              <w:t>15</w:t>
             </w:r>
             <w:r>
               <w:rPr>
@@ -2188,7 +2188,7 @@
                 <w:noProof/>
                 <w:webHidden/>
               </w:rPr>
-              <w:t>13</w:t>
+              <w:t>15</w:t>
             </w:r>
             <w:r>
               <w:rPr>
@@ -2258,7 +2258,7 @@
                 <w:noProof/>
                 <w:webHidden/>
               </w:rPr>
-              <w:t>14</w:t>
+              <w:t>16</w:t>
             </w:r>
             <w:r>
               <w:rPr>
@@ -2315,20 +2315,17 @@
                 <w:noProof/>
                 <w:webHidden/>
               </w:rPr>
-            </w:r>
-            <w:r>
-              <w:rPr>
-                <w:noProof/>
-                <w:webHidden/>
-              </w:rPr>
               <w:fldChar w:fldCharType="separate"/>
             </w:r>
             <w:r>
               <w:rPr>
-                <w:noProof/>
-                <w:webHidden/>
-              </w:rPr>
-              <w:t>15</w:t>
+                <w:b/>
+                <w:bCs/>
+                <w:noProof/>
+                <w:webHidden/>
+                <w:lang w:val="en-US"/>
+              </w:rPr>
+              <w:t>Error! Bookmark not defined.</w:t>
             </w:r>
             <w:r>
               <w:rPr>
@@ -2385,20 +2382,17 @@
                 <w:noProof/>
                 <w:webHidden/>
               </w:rPr>
-            </w:r>
-            <w:r>
-              <w:rPr>
-                <w:noProof/>
-                <w:webHidden/>
-              </w:rPr>
               <w:fldChar w:fldCharType="separate"/>
             </w:r>
             <w:r>
               <w:rPr>
-                <w:noProof/>
-                <w:webHidden/>
-              </w:rPr>
-              <w:t>16</w:t>
+                <w:b/>
+                <w:bCs/>
+                <w:noProof/>
+                <w:webHidden/>
+                <w:lang w:val="en-US"/>
+              </w:rPr>
+              <w:t>Error! Bookmark not defined.</w:t>
             </w:r>
             <w:r>
               <w:rPr>
@@ -2455,20 +2449,17 @@
                 <w:noProof/>
                 <w:webHidden/>
               </w:rPr>
-            </w:r>
-            <w:r>
-              <w:rPr>
-                <w:noProof/>
-                <w:webHidden/>
-              </w:rPr>
               <w:fldChar w:fldCharType="separate"/>
             </w:r>
             <w:r>
               <w:rPr>
-                <w:noProof/>
-                <w:webHidden/>
-              </w:rPr>
-              <w:t>16</w:t>
+                <w:b/>
+                <w:bCs/>
+                <w:noProof/>
+                <w:webHidden/>
+                <w:lang w:val="en-US"/>
+              </w:rPr>
+              <w:t>Error! Bookmark not defined.</w:t>
             </w:r>
             <w:r>
               <w:rPr>
@@ -2525,20 +2516,17 @@
                 <w:noProof/>
                 <w:webHidden/>
               </w:rPr>
-            </w:r>
-            <w:r>
-              <w:rPr>
-                <w:noProof/>
-                <w:webHidden/>
-              </w:rPr>
               <w:fldChar w:fldCharType="separate"/>
             </w:r>
             <w:r>
               <w:rPr>
-                <w:noProof/>
-                <w:webHidden/>
-              </w:rPr>
-              <w:t>17</w:t>
+                <w:b/>
+                <w:bCs/>
+                <w:noProof/>
+                <w:webHidden/>
+                <w:lang w:val="en-US"/>
+              </w:rPr>
+              <w:t>Error! Bookmark not defined.</w:t>
             </w:r>
             <w:r>
               <w:rPr>
@@ -3584,7 +3572,7 @@
     </w:p>
     <w:p>
       <w:pPr>
-        <w:pStyle w:val="Heading3"/>
+        <w:pStyle w:val="Heading2"/>
       </w:pPr>
       <w:bookmarkStart w:id="19" w:name="h.xqn901pc8yrk" w:colFirst="0" w:colLast="0"/>
       <w:bookmarkStart w:id="20" w:name="_Toc448404029"/>
@@ -3824,17 +3812,17 @@
     </w:p>
     <w:p>
       <w:pPr>
+        <w:pStyle w:val="Heading2"/>
+      </w:pPr>
+      <w:bookmarkStart w:id="25" w:name="_Toc448404031"/>
+      <w:r>
+        <w:t>User Interface</w:t>
+      </w:r>
+      <w:bookmarkEnd w:id="25"/>
+    </w:p>
+    <w:p>
+      <w:pPr>
         <w:pStyle w:val="Heading3"/>
-      </w:pPr>
-      <w:bookmarkStart w:id="25" w:name="_Toc448404031"/>
-      <w:r>
-        <w:t>User Interface</w:t>
-      </w:r>
-      <w:bookmarkEnd w:id="25"/>
-    </w:p>
-    <w:p>
-      <w:pPr>
-        <w:pStyle w:val="Heading4"/>
       </w:pPr>
       <w:r>
         <w:t>Plans</w:t>
@@ -3875,13 +3863,7 @@
         <w:t xml:space="preserve">We </w:t>
       </w:r>
       <w:r>
-        <w:t>initially, planned in an abstract manner.</w:t>
-      </w:r>
-      <w:r>
-        <w:t> </w:t>
-      </w:r>
-      <w:r>
-        <w:t>Which we developed into a fit for purpose, user interface.</w:t>
+        <w:t>initially, planned in an abstract manner. Which we developed into a fit for purpose, user interface.</w:t>
       </w:r>
     </w:p>
     <w:p>
@@ -3901,7 +3883,7 @@
     </w:p>
     <w:p>
       <w:pPr>
-        <w:pStyle w:val="Heading4"/>
+        <w:pStyle w:val="Heading3"/>
       </w:pPr>
       <w:r>
         <w:rPr>
@@ -3963,7 +3945,7 @@
           </mc:Choice>
           <mc:Fallback>
             <w:pict>
-              <v:shapetype w14:anchorId="6213798D" id="_x0000_t32" coordsize="21600,21600" o:spt="32" o:oned="t" path="m,l21600,21600e" filled="f">
+              <v:shapetype w14:anchorId="04AABD4D" id="_x0000_t32" coordsize="21600,21600" o:spt="32" o:oned="t" path="m,l21600,21600e" filled="f">
                 <v:path arrowok="t" fillok="f" o:connecttype="none"/>
                 <o:lock v:ext="edit" shapetype="t"/>
               </v:shapetype>
@@ -4039,7 +4021,7 @@
           </mc:Choice>
           <mc:Fallback>
             <w:pict>
-              <v:shape w14:anchorId="78931072" id="Straight Arrow Connector 8" o:spid="_x0000_s1026" type="#_x0000_t32" style="position:absolute;margin-left:227.25pt;margin-top:125.35pt;width:66.25pt;height:7.55pt;z-index:251670528;visibility:visible;mso-wrap-style:square;mso-width-percent:0;mso-height-percent:0;mso-wrap-distance-left:9pt;mso-wrap-distance-top:0;mso-wrap-distance-right:9pt;mso-wrap-distance-bottom:0;mso-position-horizontal:absolute;mso-position-horizontal-relative:text;mso-position-vertical:absolute;mso-position-vertical-relative:text;mso-width-percent:0;mso-height-percent:0;mso-width-relative:margin;mso-height-relative:margin" o:gfxdata="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" strokecolor="#5b9bd5 [3204]" strokeweight=".5pt">
+              <v:shape w14:anchorId="4142F365" id="Straight Arrow Connector 8" o:spid="_x0000_s1026" type="#_x0000_t32" style="position:absolute;margin-left:227.25pt;margin-top:125.35pt;width:66.25pt;height:7.55pt;z-index:251670528;visibility:visible;mso-wrap-style:square;mso-width-percent:0;mso-height-percent:0;mso-wrap-distance-left:9pt;mso-wrap-distance-top:0;mso-wrap-distance-right:9pt;mso-wrap-distance-bottom:0;mso-position-horizontal:absolute;mso-position-horizontal-relative:text;mso-position-vertical:absolute;mso-position-vertical-relative:text;mso-width-percent:0;mso-height-percent:0;mso-width-relative:margin;mso-height-relative:margin" o:gfxdata="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" strokecolor="#5b9bd5 [3204]" strokeweight=".5pt">
                 <v:stroke endarrow="block" joinstyle="miter"/>
               </v:shape>
             </w:pict>
@@ -4105,7 +4087,7 @@
           </mc:Choice>
           <mc:Fallback>
             <w:pict>
-              <v:shape w14:anchorId="78A5D114" id="Straight Arrow Connector 6" o:spid="_x0000_s1026" type="#_x0000_t32" style="position:absolute;margin-left:234.45pt;margin-top:118.05pt;width:58.45pt;height:7.5pt;z-index:251668480;visibility:visible;mso-wrap-style:square;mso-wrap-distance-left:9pt;mso-wrap-distance-top:0;mso-wrap-distance-right:9pt;mso-wrap-distance-bottom:0;mso-position-horizontal:absolute;mso-position-horizontal-relative:text;mso-position-vertical:absolute;mso-position-vertical-relative:text" o:gfxdata="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" strokecolor="#5b9bd5 [3204]" strokeweight=".5pt">
+              <v:shape w14:anchorId="6DD25A19" id="Straight Arrow Connector 6" o:spid="_x0000_s1026" type="#_x0000_t32" style="position:absolute;margin-left:234.45pt;margin-top:118.05pt;width:58.45pt;height:7.5pt;z-index:251668480;visibility:visible;mso-wrap-style:square;mso-wrap-distance-left:9pt;mso-wrap-distance-top:0;mso-wrap-distance-right:9pt;mso-wrap-distance-bottom:0;mso-position-horizontal:absolute;mso-position-horizontal-relative:text;mso-position-vertical:absolute;mso-position-vertical-relative:text" o:gfxdata="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" strokecolor="#5b9bd5 [3204]" strokeweight=".5pt">
                 <v:stroke endarrow="block" joinstyle="miter"/>
               </v:shape>
             </w:pict>
@@ -4338,7 +4320,7 @@
     </w:p>
     <w:p>
       <w:pPr>
-        <w:pStyle w:val="Heading3"/>
+        <w:pStyle w:val="Heading2"/>
       </w:pPr>
       <w:bookmarkStart w:id="26" w:name="h.u4kewwevbvc9" w:colFirst="0" w:colLast="0"/>
       <w:bookmarkStart w:id="27" w:name="_Toc448404032"/>
@@ -4403,13 +4385,11 @@
       <w:r>
         <w:t>Figure 5 shows the resultant data set, modelled after the Google hash code challenge data files. This format is far more consistent and concise than the original dataset. We cut down the data from all 7 files or roughly 1 million+ lines each, into a single file of 837,033 lines. This directly decreased the amount of memory required to hold the same amount of data, and it lead to a more efficient read/ write process. Putting less strain on whatever machine is running the application.</w:t>
       </w:r>
-      <w:bookmarkStart w:id="28" w:name="_GoBack"/>
-      <w:bookmarkEnd w:id="28"/>
     </w:p>
     <w:p/>
     <w:p>
       <w:pPr>
-        <w:pStyle w:val="Heading3"/>
+        <w:pStyle w:val="Heading2"/>
       </w:pPr>
       <w:r>
         <w:lastRenderedPageBreak/>
@@ -4431,12 +4411,17 @@
       <w:r>
         <w:t>The program overall is efficient. It completes every operation in a timely manner and with no errors. It could have been optimised in certain places, including multi-threading, to make the operation smoother and faster. But, for the most part, there were no flaws in the design that needed, amendment.</w:t>
       </w:r>
-      <w:bookmarkStart w:id="29" w:name="h.7dpmhrqcarb0" w:colFirst="0" w:colLast="0"/>
-      <w:bookmarkEnd w:id="29"/>
+      <w:bookmarkStart w:id="28" w:name="h.7dpmhrqcarb0" w:colFirst="0" w:colLast="0"/>
+      <w:bookmarkEnd w:id="28"/>
     </w:p>
     <w:p>
       <w:r>
         <w:t>The User interface functions effectively, portraying all the information that is necessary, in a useful manner. Always exiting elegantly and dynamic enough to handle both large words, and long lists.</w:t>
+      </w:r>
+    </w:p>
+    <w:p>
+      <w:r>
+        <w:t>The planned, and subsequently executed changes to the data, helped incredibly. It reduced the strain on the host computer massively, and reduced the time taken to retrieve a result, so that more time could be used to manipulate the results in a human manner.</w:t>
       </w:r>
     </w:p>
     <w:p>
@@ -4466,12 +4451,12 @@
       <w:pPr>
         <w:pStyle w:val="Heading1"/>
       </w:pPr>
-      <w:bookmarkStart w:id="30" w:name="_Toc448404033"/>
+      <w:bookmarkStart w:id="29" w:name="_Toc448404033"/>
       <w:r>
         <w:lastRenderedPageBreak/>
         <w:t>Tools and Methodologies</w:t>
       </w:r>
-      <w:bookmarkEnd w:id="30"/>
+      <w:bookmarkEnd w:id="29"/>
     </w:p>
     <w:p>
       <w:r>
@@ -4509,6 +4494,15 @@
       </w:r>
     </w:p>
     <w:p/>
+    <w:p>
+      <w:pPr>
+        <w:pStyle w:val="Heading3"/>
+      </w:pPr>
+      <w:r>
+        <w:lastRenderedPageBreak/>
+        <w:t>Summary list of tools</w:t>
+      </w:r>
+    </w:p>
     <w:p>
       <w:pPr>
         <w:numPr>
@@ -4519,7 +4513,6 @@
         <w:contextualSpacing/>
       </w:pPr>
       <w:r>
-        <w:lastRenderedPageBreak/>
         <w:t xml:space="preserve">Google drive </w:t>
       </w:r>
       <w:r>
@@ -4661,8 +4654,8 @@
           <w:szCs w:val="32"/>
         </w:rPr>
       </w:pPr>
-      <w:bookmarkStart w:id="31" w:name="h.dxti9x5lrfgg" w:colFirst="0" w:colLast="0"/>
-      <w:bookmarkEnd w:id="31"/>
+      <w:bookmarkStart w:id="30" w:name="h.dxti9x5lrfgg" w:colFirst="0" w:colLast="0"/>
+      <w:bookmarkEnd w:id="30"/>
       <w:r>
         <w:br w:type="page"/>
       </w:r>
@@ -4671,41 +4664,46 @@
       <w:pPr>
         <w:pStyle w:val="Heading1"/>
       </w:pPr>
-      <w:bookmarkStart w:id="32" w:name="_Toc448404034"/>
+      <w:bookmarkStart w:id="31" w:name="_Toc448404034"/>
       <w:r>
         <w:lastRenderedPageBreak/>
         <w:t>Critical reflection:</w:t>
       </w:r>
+      <w:bookmarkEnd w:id="31"/>
+    </w:p>
+    <w:p>
+      <w:pPr>
+        <w:pStyle w:val="Heading2"/>
+      </w:pPr>
+      <w:bookmarkStart w:id="32" w:name="h.85hu3o204xfh" w:colFirst="0" w:colLast="0"/>
+      <w:bookmarkStart w:id="33" w:name="_Toc448404035"/>
       <w:bookmarkEnd w:id="32"/>
-    </w:p>
-    <w:p>
-      <w:pPr>
-        <w:pStyle w:val="Heading2"/>
-      </w:pPr>
-      <w:bookmarkStart w:id="33" w:name="h.85hu3o204xfh" w:colFirst="0" w:colLast="0"/>
-      <w:bookmarkStart w:id="34" w:name="_Toc448404035"/>
+      <w:r>
+        <w:t>Honest Appraisal</w:t>
+      </w:r>
       <w:bookmarkEnd w:id="33"/>
-      <w:r>
-        <w:t>Honest Appraisal</w:t>
+    </w:p>
+    <w:p>
+      <w:r>
+        <w:t>*Please refer to the individual sections for more detailed reflections.</w:t>
+      </w:r>
+    </w:p>
+    <w:p>
+      <w:pPr>
+        <w:pStyle w:val="Heading3"/>
+      </w:pPr>
+      <w:bookmarkStart w:id="34" w:name="_Toc448404036"/>
+      <w:r>
+        <w:t>Teamwork</w:t>
       </w:r>
       <w:bookmarkEnd w:id="34"/>
     </w:p>
     <w:p>
       <w:pPr>
-        <w:pStyle w:val="Heading3"/>
-      </w:pPr>
-      <w:bookmarkStart w:id="35" w:name="_Toc448404036"/>
-      <w:r>
-        <w:t>Teamwork</w:t>
-      </w:r>
-      <w:bookmarkEnd w:id="35"/>
-    </w:p>
-    <w:p>
-      <w:pPr>
         <w:pStyle w:val="Heading4"/>
       </w:pPr>
       <w:r>
-        <w:t>What we did right</w:t>
+        <w:t>What we did Well</w:t>
       </w:r>
     </w:p>
     <w:p>
@@ -4717,7 +4715,19 @@
         </w:numPr>
       </w:pPr>
       <w:r>
-        <w:t>Team wide, consistent input.</w:t>
+        <w:t>Team wide, consistent input</w:t>
+      </w:r>
+      <w:r>
+        <w:t>, methods</w:t>
+      </w:r>
+      <w:r>
+        <w:t>.</w:t>
+      </w:r>
+      <w:r>
+        <w:t xml:space="preserve"> Including group discussions, and making sure that in these discussions, every member could </w:t>
+      </w:r>
+      <w:r>
+        <w:t>and would input their ideas.</w:t>
       </w:r>
     </w:p>
     <w:p>
@@ -4731,6 +4741,9 @@
       <w:r>
         <w:t>Effective communication arrangements.</w:t>
       </w:r>
+      <w:r>
+        <w:t xml:space="preserve"> We had two ways to communicate to everyone, Email and WhatsApp, both for different purposes and response times, for all scenarios.</w:t>
+      </w:r>
     </w:p>
     <w:p>
       <w:pPr>
@@ -4743,6 +4756,9 @@
       <w:r>
         <w:t>Good utilisation of team members’ strengths.</w:t>
       </w:r>
+      <w:r>
+        <w:t xml:space="preserve"> Every member worked on sections that were most applicable to their strengths. A good example is how the foreign students, were focused on programming things like the user interface, but they were aided by the rest of the team in the more English, text based areas.</w:t>
+      </w:r>
     </w:p>
     <w:p>
       <w:pPr>
@@ -4755,6 +4771,9 @@
       <w:r>
         <w:t>A set schedule/ routine, which members could rely on.</w:t>
       </w:r>
+      <w:r>
+        <w:t xml:space="preserve"> We had a set meeting timetable, with only a few voluntary exceptions, that were not attendance marked as a result. Everyone was consistently emailed about the topics in the meetings, and if a quorum was not met, then the meeting would be adjourned.</w:t>
+      </w:r>
     </w:p>
     <w:p>
       <w:pPr>
@@ -4767,6 +4786,9 @@
       <w:r>
         <w:t>Non-restrictive system, that allowed everyone to volunteer for sections, that they preferred.</w:t>
       </w:r>
+      <w:r>
+        <w:t xml:space="preserve"> Every member chose the sections they worked in, based on the pool of available sections. This meant that no one felt, pressured into a section they would not like to do, and that there was no quarrelling as a result.</w:t>
+      </w:r>
     </w:p>
     <w:p>
       <w:pPr>
@@ -4778,108 +4800,479 @@
     </w:p>
     <w:p>
       <w:pPr>
+        <w:pStyle w:val="ListParagraph"/>
+        <w:numPr>
+          <w:ilvl w:val="0"/>
+          <w:numId w:val="25"/>
+        </w:numPr>
+      </w:pPr>
+      <w:r>
+        <w:t>Stricter internal deadlines, to increase the likelihood of work completion on an individual basis.</w:t>
+      </w:r>
+    </w:p>
+    <w:p>
+      <w:pPr>
+        <w:pStyle w:val="ListParagraph"/>
+        <w:numPr>
+          <w:ilvl w:val="0"/>
+          <w:numId w:val="25"/>
+        </w:numPr>
+      </w:pPr>
+      <w:r>
+        <w:t>More rigorous GitHub control. To force git, pull requesting, and protecting the master branch, just in case someone did something wrong by accident, like deleting the master branch.</w:t>
+      </w:r>
+    </w:p>
+    <w:p>
+      <w:pPr>
+        <w:pStyle w:val="ListParagraph"/>
+        <w:numPr>
+          <w:ilvl w:val="0"/>
+          <w:numId w:val="25"/>
+        </w:numPr>
+      </w:pPr>
+      <w:r>
+        <w:t xml:space="preserve">Enforcing git compiling and erroring. So that git would not allow broken or </w:t>
+      </w:r>
+      <w:proofErr w:type="spellStart"/>
+      <w:r>
+        <w:t>uncompileable</w:t>
+      </w:r>
+      <w:proofErr w:type="spellEnd"/>
+      <w:r>
+        <w:t xml:space="preserve"> code to enter the remote repository. This way we could have saved time, as there were some delays due to erratic code fragments, on a few occasions.</w:t>
+      </w:r>
+    </w:p>
+    <w:p>
+      <w:pPr>
+        <w:pStyle w:val="Heading3"/>
+      </w:pPr>
+      <w:r>
+        <w:t>Artefact</w:t>
+      </w:r>
+    </w:p>
+    <w:p>
+      <w:pPr>
+        <w:pStyle w:val="Heading4"/>
+      </w:pPr>
+      <w:r>
+        <w:t>What we did well</w:t>
+      </w:r>
+    </w:p>
+    <w:p>
+      <w:pPr>
+        <w:pStyle w:val="ListParagraph"/>
+        <w:numPr>
+          <w:ilvl w:val="0"/>
+          <w:numId w:val="26"/>
+        </w:numPr>
+      </w:pPr>
+      <w:r>
+        <w:t>Extensively tested, errorless code. That always exits as expected.</w:t>
+      </w:r>
+    </w:p>
+    <w:p>
+      <w:pPr>
+        <w:pStyle w:val="ListParagraph"/>
+        <w:numPr>
+          <w:ilvl w:val="0"/>
+          <w:numId w:val="26"/>
+        </w:numPr>
+      </w:pPr>
+      <w:r>
+        <w:t>Reasonably low strain application, that works as expected.</w:t>
+      </w:r>
+    </w:p>
+    <w:p>
+      <w:pPr>
+        <w:pStyle w:val="ListParagraph"/>
+        <w:numPr>
+          <w:ilvl w:val="0"/>
+          <w:numId w:val="26"/>
+        </w:numPr>
+      </w:pPr>
+      <w:r>
+        <w:t>Good responses in a timely manner, which can portray personification.</w:t>
+      </w:r>
+    </w:p>
+    <w:p>
+      <w:pPr>
+        <w:pStyle w:val="ListParagraph"/>
+        <w:numPr>
+          <w:ilvl w:val="0"/>
+          <w:numId w:val="26"/>
+        </w:numPr>
+      </w:pPr>
+      <w:r>
+        <w:t>Achieved most of our criteria, and more. Although more evidence is required to achieve criterion 5 (see criteria).</w:t>
+      </w:r>
+    </w:p>
+    <w:p>
+      <w:pPr>
+        <w:pStyle w:val="ListParagraph"/>
+        <w:numPr>
+          <w:ilvl w:val="0"/>
+          <w:numId w:val="26"/>
+        </w:numPr>
+      </w:pPr>
+      <w:r>
+        <w:t>Can and will always respond with a word, which is based off of one of our personas.</w:t>
+      </w:r>
+    </w:p>
+    <w:p>
+      <w:pPr>
+        <w:pStyle w:val="ListParagraph"/>
+        <w:numPr>
+          <w:ilvl w:val="0"/>
+          <w:numId w:val="26"/>
+        </w:numPr>
+      </w:pPr>
+      <w:r>
+        <w:t>Randomly selects a persona for the player to play with.</w:t>
+      </w:r>
+    </w:p>
+    <w:p>
+      <w:pPr>
+        <w:pStyle w:val="ListParagraph"/>
+        <w:numPr>
+          <w:ilvl w:val="0"/>
+          <w:numId w:val="26"/>
+        </w:numPr>
+      </w:pPr>
+      <w:r>
+        <w:t>Occasionally quirky responses based off of a likelihood mechanism.</w:t>
+      </w:r>
+    </w:p>
+    <w:p>
+      <w:pPr>
+        <w:jc w:val="left"/>
+        <w:rPr>
+          <w:caps/>
+          <w:color w:val="2E74B5" w:themeColor="accent1" w:themeShade="BF"/>
+          <w:spacing w:val="10"/>
+        </w:rPr>
+      </w:pPr>
+      <w:r>
+        <w:br w:type="page"/>
+      </w:r>
+    </w:p>
+    <w:p>
+      <w:pPr>
+        <w:pStyle w:val="Heading4"/>
+      </w:pPr>
+      <w:r>
+        <w:lastRenderedPageBreak/>
+        <w:t>What we could have done better</w:t>
+      </w:r>
+    </w:p>
+    <w:p>
+      <w:pPr>
+        <w:pStyle w:val="ListParagraph"/>
+        <w:numPr>
+          <w:ilvl w:val="0"/>
+          <w:numId w:val="27"/>
+        </w:numPr>
+      </w:pPr>
+      <w:r>
+        <w:t>Program backdoor, for development purposes. This would significantly reduce the time needed to test the application, and avoid any frustration as to having to retype the credentials in every time.</w:t>
+      </w:r>
+    </w:p>
+    <w:p>
+      <w:pPr>
+        <w:pStyle w:val="ListParagraph"/>
+        <w:numPr>
+          <w:ilvl w:val="0"/>
+          <w:numId w:val="27"/>
+        </w:numPr>
+      </w:pPr>
+      <w:r>
+        <w:t xml:space="preserve">Less cognitively expensive interface, which can be immediately </w:t>
+      </w:r>
+      <w:r>
+        <w:t>comfortable. Allowing a better, feel of flow, of the program.</w:t>
+      </w:r>
+    </w:p>
+    <w:p>
+      <w:pPr>
         <w:pStyle w:val="Heading2"/>
       </w:pPr>
-      <w:bookmarkStart w:id="36" w:name="h.n72qcwtrrt4o" w:colFirst="0" w:colLast="0"/>
-      <w:bookmarkStart w:id="37" w:name="_Toc448404037"/>
+      <w:bookmarkStart w:id="35" w:name="h.n72qcwtrrt4o" w:colFirst="0" w:colLast="0"/>
+      <w:bookmarkStart w:id="36" w:name="_Toc448404037"/>
+      <w:bookmarkEnd w:id="35"/>
+      <w:r>
+        <w:t>Belbin role utilisation</w:t>
+      </w:r>
       <w:bookmarkEnd w:id="36"/>
-      <w:r>
-        <w:t>Belbin role utilisation</w:t>
-      </w:r>
+    </w:p>
+    <w:p>
+      <w:pPr>
+        <w:pStyle w:val="Heading3"/>
+      </w:pPr>
+      <w:r>
+        <w:t>Belbin Results:</w:t>
+      </w:r>
+    </w:p>
+    <w:p>
+      <w:pPr>
+        <w:pStyle w:val="ListParagraph"/>
+        <w:numPr>
+          <w:ilvl w:val="0"/>
+          <w:numId w:val="29"/>
+        </w:numPr>
+      </w:pPr>
+      <w:r>
+        <w:t xml:space="preserve">Damon </w:t>
+      </w:r>
+      <w:r>
+        <w:tab/>
+        <w:t xml:space="preserve"> </w:t>
+      </w:r>
+      <w:r>
+        <w:tab/>
+      </w:r>
+      <w:r>
+        <w:t>Coordinator, Shaper</w:t>
+      </w:r>
+      <w:r>
+        <w:t>*</w:t>
+      </w:r>
+    </w:p>
+    <w:p>
+      <w:pPr>
+        <w:pStyle w:val="ListParagraph"/>
+        <w:numPr>
+          <w:ilvl w:val="0"/>
+          <w:numId w:val="29"/>
+        </w:numPr>
+      </w:pPr>
+      <w:r>
+        <w:t xml:space="preserve">Jake </w:t>
+      </w:r>
+      <w:r>
+        <w:t xml:space="preserve"> </w:t>
+      </w:r>
+      <w:r>
+        <w:tab/>
+      </w:r>
+      <w:r>
+        <w:tab/>
+      </w:r>
+      <w:r>
+        <w:t>Plant, Team Worker</w:t>
+      </w:r>
+      <w:r>
+        <w:t>*</w:t>
+      </w:r>
+    </w:p>
+    <w:p>
+      <w:pPr>
+        <w:pStyle w:val="ListParagraph"/>
+        <w:numPr>
+          <w:ilvl w:val="0"/>
+          <w:numId w:val="29"/>
+        </w:numPr>
+      </w:pPr>
+      <w:r>
+        <w:t>George</w:t>
+      </w:r>
+      <w:r>
+        <w:tab/>
+      </w:r>
+      <w:r>
+        <w:t xml:space="preserve"> </w:t>
+      </w:r>
+      <w:r>
+        <w:tab/>
+      </w:r>
+      <w:r>
+        <w:t>Plant, Specialist</w:t>
+      </w:r>
+    </w:p>
+    <w:p>
+      <w:pPr>
+        <w:pStyle w:val="ListParagraph"/>
+        <w:numPr>
+          <w:ilvl w:val="0"/>
+          <w:numId w:val="29"/>
+        </w:numPr>
+      </w:pPr>
+      <w:r>
+        <w:t xml:space="preserve">Alex </w:t>
+      </w:r>
+      <w:r>
+        <w:t xml:space="preserve"> </w:t>
+      </w:r>
+      <w:r>
+        <w:tab/>
+      </w:r>
+      <w:r>
+        <w:tab/>
+      </w:r>
+      <w:r>
+        <w:t>Monitor Evaluator, Plant</w:t>
+      </w:r>
+      <w:r>
+        <w:t>*</w:t>
+      </w:r>
+    </w:p>
+    <w:p>
+      <w:pPr>
+        <w:pStyle w:val="ListParagraph"/>
+        <w:numPr>
+          <w:ilvl w:val="0"/>
+          <w:numId w:val="29"/>
+        </w:numPr>
+      </w:pPr>
+      <w:proofErr w:type="spellStart"/>
+      <w:r>
+        <w:t>Jichan</w:t>
+      </w:r>
+      <w:proofErr w:type="spellEnd"/>
+      <w:r>
+        <w:t xml:space="preserve"> </w:t>
+      </w:r>
+      <w:r>
+        <w:tab/>
+      </w:r>
+      <w:r>
+        <w:tab/>
+      </w:r>
+      <w:r>
+        <w:t>Implementer,</w:t>
+      </w:r>
+      <w:r>
+        <w:t xml:space="preserve"> </w:t>
+      </w:r>
+      <w:r>
+        <w:t>Team Worker</w:t>
+      </w:r>
+      <w:r>
+        <w:t>*</w:t>
+      </w:r>
+    </w:p>
+    <w:p>
+      <w:pPr>
+        <w:pStyle w:val="ListParagraph"/>
+        <w:numPr>
+          <w:ilvl w:val="0"/>
+          <w:numId w:val="29"/>
+        </w:numPr>
+      </w:pPr>
+      <w:r>
+        <w:t>Tao</w:t>
+      </w:r>
+      <w:r>
+        <w:t xml:space="preserve"> </w:t>
+      </w:r>
+      <w:r>
+        <w:tab/>
+      </w:r>
+      <w:r>
+        <w:tab/>
+      </w:r>
+      <w:r>
+        <w:t>Monitor Evaluator,</w:t>
+      </w:r>
+      <w:r>
+        <w:t xml:space="preserve"> </w:t>
+      </w:r>
+      <w:r>
+        <w:t>Implementer</w:t>
+      </w:r>
+      <w:bookmarkStart w:id="37" w:name="h.ufxw6mtsdu14" w:colFirst="0" w:colLast="0"/>
       <w:bookmarkEnd w:id="37"/>
-    </w:p>
-    <w:p>
-      <w:r>
-        <w:t>Belbin Results:</w:t>
-      </w:r>
-    </w:p>
-    <w:p>
-      <w:pPr>
-        <w:ind w:left="720"/>
-      </w:pPr>
-      <w:r>
-        <w:t>Damon - Coordinator, Shaper</w:t>
-      </w:r>
-    </w:p>
-    <w:p>
-      <w:pPr>
-        <w:ind w:left="720"/>
-      </w:pPr>
-      <w:r>
-        <w:t>Jake - Plant, Team Worker</w:t>
-      </w:r>
-    </w:p>
-    <w:p>
-      <w:pPr>
-        <w:ind w:left="720"/>
-      </w:pPr>
-      <w:r>
-        <w:t>George - Plant, Specialist</w:t>
-      </w:r>
-    </w:p>
-    <w:p>
-      <w:pPr>
-        <w:ind w:left="720"/>
-      </w:pPr>
-      <w:r>
-        <w:t>Alex - Monitor Evaluator, Plant</w:t>
-      </w:r>
-    </w:p>
-    <w:p>
-      <w:pPr>
-        <w:ind w:left="720"/>
-      </w:pPr>
-      <w:proofErr w:type="spellStart"/>
-      <w:r>
-        <w:t>Jichan</w:t>
-      </w:r>
-      <w:proofErr w:type="spellEnd"/>
-      <w:r>
-        <w:t>-</w:t>
-      </w:r>
-      <w:r>
-        <w:t xml:space="preserve"> </w:t>
-      </w:r>
-      <w:r>
-        <w:t>Implementer,</w:t>
-      </w:r>
-      <w:r>
-        <w:t xml:space="preserve"> </w:t>
-      </w:r>
-      <w:r>
-        <w:t>Team Worker</w:t>
-      </w:r>
-    </w:p>
-    <w:p>
-      <w:pPr>
-        <w:ind w:left="720"/>
-      </w:pPr>
-      <w:r>
-        <w:t>Tao-</w:t>
-      </w:r>
-      <w:r>
-        <w:t xml:space="preserve"> </w:t>
-      </w:r>
-      <w:r>
-        <w:t>Monitor Evaluator,</w:t>
-      </w:r>
-      <w:r>
-        <w:t xml:space="preserve"> </w:t>
-      </w:r>
-      <w:r>
-        <w:t>Implementer</w:t>
-      </w:r>
-      <w:bookmarkStart w:id="38" w:name="h.ufxw6mtsdu14" w:colFirst="0" w:colLast="0"/>
+      <w:r>
+        <w:t>*</w:t>
+      </w:r>
+    </w:p>
+    <w:p>
+      <w:pPr>
+        <w:pStyle w:val="ListParagraph"/>
+      </w:pPr>
+    </w:p>
+    <w:p>
+      <w:pPr>
+        <w:pStyle w:val="ListParagraph"/>
+        <w:ind w:left="0"/>
+      </w:pPr>
+      <w:r>
+        <w:t>*Belbin test taken post team, formation.</w:t>
+      </w:r>
+    </w:p>
+    <w:p>
+      <w:pPr>
+        <w:pStyle w:val="Heading3"/>
+      </w:pPr>
+      <w:r>
+        <w:t>Team Roles</w:t>
+      </w:r>
+    </w:p>
+    <w:p>
+      <w:r>
+        <w:t>*</w:t>
+      </w:r>
+      <w:r>
+        <w:t>Please refer to Group Members section, for individual details.</w:t>
+      </w:r>
+    </w:p>
+    <w:p>
+      <w:pPr>
+        <w:pStyle w:val="Heading3"/>
+      </w:pPr>
+      <w:r>
+        <w:t>Utilising the belbin results</w:t>
+      </w:r>
+    </w:p>
+    <w:p>
+      <w:r>
+        <w:t xml:space="preserve">Unfortunately, many of the group members did not complete the initial Belbin task, before being allocated into a group. The only known Belbin result was George, as a Primary plant, secondary specialist. This however, did not hinder the team and the roles that individuals filled. We as a group decided to retake the Belbin test, so that we could refer to any findings here. </w:t>
+      </w:r>
+      <w:bookmarkStart w:id="38" w:name="_GoBack"/>
       <w:bookmarkEnd w:id="38"/>
     </w:p>
     <w:p>
       <w:r>
-        <w:br w:type="page"/>
-      </w:r>
-    </w:p>
-    <w:p>
-      <w:pPr>
-        <w:pStyle w:val="Heading1"/>
+        <w:t>What we found was that collectively, the members filtered into their preferred roles naturally. Upon closer inspection of the team roles, a clear connection between the members’ self-perception (Belbin), and the roles they filled, was found. Despite the lack of possible roles in the team, each member leaned towards, how they perceived themselves.</w:t>
+      </w:r>
+    </w:p>
+    <w:p>
+      <w:r>
+        <w:t>Instead of any formal mechanism to assign Belbin roles in the group, the group formed roles naturally</w:t>
+      </w:r>
+      <w:r>
+        <w:t>. No team member was forced into a role they didn’t like (see above). There were remarkably few disputes, if any, within the group. We all became aware, and subsequently compensated for each other’s strengths and weaknesses.</w:t>
+      </w:r>
+    </w:p>
+    <w:p>
+      <w:r>
+        <w:t>This suggests that knowing your Belbin results, has little impact on the role you eventually fill. As you will fill the role you perceive to fit in, given the choice.</w:t>
+      </w:r>
+    </w:p>
+    <w:p>
+      <w:pPr>
+        <w:pStyle w:val="Heading2"/>
+      </w:pPr>
+      <w:r>
+        <w:t>Closing statement</w:t>
+      </w:r>
+    </w:p>
+    <w:p>
+      <w:r>
+        <w:t>We worked well as a team, to produce an interesting artefact, which we can all be proud of. Every team has its weaknesses, but we believe, we worked effectively despite these weaknesses. I wish them all the best</w:t>
+      </w:r>
+      <w:r>
+        <w:t>.</w:t>
+      </w:r>
+    </w:p>
+    <w:p>
+      <w:pPr>
+        <w:jc w:val="left"/>
+        <w:rPr>
+          <w:caps/>
+          <w:color w:val="FFFFFF" w:themeColor="background1"/>
+          <w:spacing w:val="15"/>
+          <w:sz w:val="22"/>
+          <w:szCs w:val="22"/>
+        </w:rPr>
       </w:pPr>
       <w:bookmarkStart w:id="39" w:name="h.nfy1hy64rw4d" w:colFirst="0" w:colLast="0"/>
       <w:bookmarkStart w:id="40" w:name="h.vgw2gzrwo9tu" w:colFirst="0" w:colLast="0"/>
@@ -4901,6 +5294,14 @@
       <w:bookmarkEnd w:id="46"/>
       <w:bookmarkEnd w:id="47"/>
       <w:r>
+        <w:br w:type="page"/>
+      </w:r>
+    </w:p>
+    <w:p>
+      <w:pPr>
+        <w:pStyle w:val="Heading1"/>
+      </w:pPr>
+      <w:r>
         <w:lastRenderedPageBreak/>
         <w:t>Group Members</w:t>
       </w:r>
@@ -5493,10 +5894,7 @@
         <w:t xml:space="preserve">: </w:t>
       </w:r>
       <w:r>
-        <w:t>TRI</w:t>
-      </w:r>
-      <w:r>
-        <w:t>14468975</w:t>
+        <w:t>TRI14468975</w:t>
       </w:r>
       <w:r>
         <w:tab/>
@@ -5835,6 +6233,9 @@
       <w:bookmarkStart w:id="64" w:name="_Toc448404045"/>
       <w:r>
         <w:lastRenderedPageBreak/>
+        <w:t xml:space="preserve">Misc </w:t>
+      </w:r>
+      <w:r>
         <w:t>Records</w:t>
       </w:r>
       <w:bookmarkEnd w:id="64"/>
@@ -5987,857 +6388,250 @@
         <w:t>(GitHub 2016)</w:t>
       </w:r>
     </w:p>
-    <w:p>
-      <w:pPr>
-        <w:pStyle w:val="Heading1"/>
-      </w:pPr>
-      <w:bookmarkStart w:id="65" w:name="h.4lvt82eij1pa" w:colFirst="0" w:colLast="0"/>
-      <w:bookmarkStart w:id="66" w:name="h.5b8bt3knhj46" w:colFirst="0" w:colLast="0"/>
-      <w:bookmarkStart w:id="67" w:name="_Toc448404046"/>
-      <w:bookmarkEnd w:id="65"/>
-      <w:bookmarkEnd w:id="66"/>
-      <w:r>
-        <w:lastRenderedPageBreak/>
-        <w:t>Bibliography</w:t>
-      </w:r>
-      <w:bookmarkEnd w:id="67"/>
-      <w:r>
-        <w:t xml:space="preserve"> </w:t>
-      </w:r>
-    </w:p>
-    <w:p>
-      <w:pPr>
-        <w:numPr>
-          <w:ilvl w:val="0"/>
-          <w:numId w:val="9"/>
-        </w:numPr>
-        <w:ind w:hanging="360"/>
-        <w:contextualSpacing/>
-        <w:jc w:val="left"/>
-      </w:pPr>
-      <w:r>
-        <w:t xml:space="preserve">GitHub (2016) </w:t>
-      </w:r>
-      <w:r>
+    <w:bookmarkStart w:id="65" w:name="h.5b8bt3knhj46" w:colFirst="0" w:colLast="0" w:displacedByCustomXml="next"/>
+    <w:bookmarkEnd w:id="65" w:displacedByCustomXml="next"/>
+    <w:bookmarkStart w:id="66" w:name="h.4lvt82eij1pa" w:colFirst="0" w:colLast="0" w:displacedByCustomXml="next"/>
+    <w:bookmarkEnd w:id="66" w:displacedByCustomXml="next"/>
+    <w:sdt>
+      <w:sdtPr>
+        <w:id w:val="-1196682816"/>
+        <w:docPartObj>
+          <w:docPartGallery w:val="Bibliographies"/>
+          <w:docPartUnique/>
+        </w:docPartObj>
+      </w:sdtPr>
+      <w:sdtEndPr>
         <w:rPr>
-          <w:i/>
+          <w:caps w:val="0"/>
+          <w:color w:val="auto"/>
+          <w:spacing w:val="0"/>
+          <w:sz w:val="20"/>
+          <w:szCs w:val="20"/>
         </w:rPr>
-        <w:t xml:space="preserve">Word-Association. </w:t>
-      </w:r>
-      <w:r>
-        <w:t>Available</w:t>
-      </w:r>
-      <w:r>
-        <w:t xml:space="preserve"> from </w:t>
-      </w:r>
-      <w:hyperlink r:id="rId17">
-        <w:r>
-          <w:rPr>
-            <w:color w:val="1155CC"/>
-            <w:u w:val="single"/>
-          </w:rPr>
-          <w:t>https://github.com/DreamingRaven/Word-Association</w:t>
-        </w:r>
-      </w:hyperlink>
-      <w:r>
-        <w:rPr>
-          <w:u w:val="single"/>
-        </w:rPr>
-        <w:t xml:space="preserve"> </w:t>
-      </w:r>
-      <w:r>
-        <w:t>[Accessed 13 April 2016].</w:t>
-      </w:r>
-    </w:p>
-    <w:p>
-      <w:pPr>
-        <w:jc w:val="left"/>
-      </w:pPr>
-    </w:p>
-    <w:p>
-      <w:pPr>
-        <w:numPr>
-          <w:ilvl w:val="0"/>
-          <w:numId w:val="2"/>
-        </w:numPr>
-        <w:spacing w:after="100" w:line="360" w:lineRule="auto"/>
-        <w:ind w:hanging="360"/>
-        <w:contextualSpacing/>
-        <w:jc w:val="left"/>
-        <w:rPr>
-          <w:color w:val="333333"/>
-          <w:highlight w:val="white"/>
-        </w:rPr>
-      </w:pPr>
-      <w:proofErr w:type="spellStart"/>
-      <w:r>
-        <w:rPr>
-          <w:color w:val="333333"/>
-          <w:highlight w:val="white"/>
-        </w:rPr>
-        <w:t>Hanheide</w:t>
-      </w:r>
-      <w:proofErr w:type="spellEnd"/>
-      <w:r>
-        <w:rPr>
-          <w:color w:val="333333"/>
-          <w:highlight w:val="white"/>
-        </w:rPr>
-        <w:t xml:space="preserve">, M. (2016) </w:t>
-      </w:r>
-      <w:r>
-        <w:rPr>
-          <w:i/>
-          <w:color w:val="333333"/>
-          <w:highlight w:val="white"/>
-        </w:rPr>
-        <w:t xml:space="preserve">Knowledge Representation </w:t>
-      </w:r>
-      <w:r>
-        <w:rPr>
-          <w:color w:val="333333"/>
-          <w:highlight w:val="white"/>
-        </w:rPr>
-        <w:t xml:space="preserve">[lecture]. Artificial Intelligence CMP2020M, University of Lincoln, 29 January. Available from </w:t>
-      </w:r>
-      <w:hyperlink r:id="rId18">
-        <w:r>
-          <w:rPr>
-            <w:color w:val="1155CC"/>
-            <w:highlight w:val="white"/>
-            <w:u w:val="single"/>
-          </w:rPr>
-          <w:t>h</w:t>
-        </w:r>
-      </w:hyperlink>
-      <w:hyperlink r:id="rId19">
-        <w:r>
-          <w:rPr>
-            <w:color w:val="1155CC"/>
-            <w:highlight w:val="white"/>
-            <w:u w:val="single"/>
-          </w:rPr>
-          <w:t>ttps://blackboard.lincoln.ac.uk/bbcswebdav/pid-1045624-dt-content-rid-2313639_2/courses/CMP2020M-1516/CMP2020M%2002%20Knowledge%20Representation%281%29.pdf</w:t>
-        </w:r>
-      </w:hyperlink>
-      <w:r>
-        <w:rPr>
-          <w:color w:val="333333"/>
-          <w:highlight w:val="white"/>
-        </w:rPr>
-        <w:t xml:space="preserve"> [accessed 13 </w:t>
-      </w:r>
-      <w:r>
-        <w:rPr>
-          <w:color w:val="333333"/>
-          <w:highlight w:val="white"/>
-        </w:rPr>
-        <w:t>February</w:t>
-      </w:r>
-      <w:r>
-        <w:rPr>
-          <w:color w:val="333333"/>
-          <w:highlight w:val="white"/>
-        </w:rPr>
-        <w:t xml:space="preserve"> 2016].</w:t>
-      </w:r>
-    </w:p>
-    <w:p>
-      <w:pPr>
-        <w:spacing w:after="100" w:line="360" w:lineRule="auto"/>
-        <w:jc w:val="left"/>
-      </w:pPr>
-    </w:p>
-    <w:p>
-      <w:pPr>
-        <w:numPr>
-          <w:ilvl w:val="0"/>
-          <w:numId w:val="2"/>
-        </w:numPr>
-        <w:spacing w:after="100" w:line="348" w:lineRule="auto"/>
-        <w:ind w:hanging="360"/>
-        <w:contextualSpacing/>
-        <w:jc w:val="left"/>
-        <w:rPr>
-          <w:color w:val="333333"/>
-        </w:rPr>
-      </w:pPr>
-      <w:r>
-        <w:rPr>
-          <w:color w:val="333333"/>
-        </w:rPr>
-        <w:t>Nelson, D. L., McEvoy, C. L., and Schreiber, T. A. (1998) The University of South Florida word</w:t>
-      </w:r>
-      <w:r>
-        <w:rPr>
-          <w:color w:val="333333"/>
-        </w:rPr>
-        <w:t xml:space="preserve"> association, rhyme, and word </w:t>
-      </w:r>
-      <w:r>
-        <w:rPr>
-          <w:color w:val="333333"/>
-        </w:rPr>
-        <w:t xml:space="preserve">fragment norms. </w:t>
-      </w:r>
-      <w:r>
-        <w:rPr>
-          <w:color w:val="333333"/>
-        </w:rPr>
-        <w:t>Available</w:t>
-      </w:r>
-      <w:r>
-        <w:rPr>
-          <w:color w:val="333333"/>
-        </w:rPr>
-        <w:t xml:space="preserve"> from </w:t>
-      </w:r>
-      <w:hyperlink r:id="rId20">
-        <w:r>
-          <w:rPr>
-            <w:color w:val="1155CC"/>
-            <w:u w:val="single"/>
-          </w:rPr>
-          <w:t>http://w3.usf.edu/FreeAssociation/</w:t>
-        </w:r>
-      </w:hyperlink>
-      <w:r>
-        <w:rPr>
-          <w:color w:val="333333"/>
-        </w:rPr>
-        <w:t xml:space="preserve"> </w:t>
-      </w:r>
-      <w:r>
-        <w:rPr>
-          <w:color w:val="333333"/>
-        </w:rPr>
-        <w:t>[A</w:t>
-      </w:r>
-      <w:r>
-        <w:rPr>
-          <w:color w:val="333333"/>
-        </w:rPr>
-        <w:t>ccessed 1 February 2016].</w:t>
-      </w:r>
-    </w:p>
-    <w:p>
-      <w:pPr>
-        <w:spacing w:after="100" w:line="348" w:lineRule="auto"/>
-        <w:jc w:val="left"/>
-      </w:pPr>
-    </w:p>
-    <w:p>
-      <w:pPr>
-        <w:numPr>
-          <w:ilvl w:val="0"/>
-          <w:numId w:val="2"/>
-        </w:numPr>
-        <w:ind w:hanging="360"/>
-        <w:contextualSpacing/>
-        <w:jc w:val="left"/>
-        <w:rPr>
-          <w:color w:val="333333"/>
-        </w:rPr>
-      </w:pPr>
-      <w:r>
-        <w:rPr>
-          <w:color w:val="333333"/>
-        </w:rPr>
-        <w:t xml:space="preserve">Baldwin, B. (2011) </w:t>
-      </w:r>
-      <w:r>
-        <w:rPr>
-          <w:i/>
-          <w:color w:val="333333"/>
-        </w:rPr>
-        <w:t>Why is C++ so fast?</w:t>
-      </w:r>
-      <w:r>
-        <w:rPr>
-          <w:color w:val="333333"/>
-        </w:rPr>
-        <w:t xml:space="preserve"> Available from </w:t>
-      </w:r>
-      <w:hyperlink r:id="rId21">
-        <w:r>
-          <w:rPr>
-            <w:color w:val="1155CC"/>
-            <w:u w:val="single"/>
-          </w:rPr>
-          <w:t>https://lingpipe-blog.com/2011/07/01/why-is-c-so-fast/</w:t>
-        </w:r>
-      </w:hyperlink>
-      <w:r>
-        <w:rPr>
-          <w:color w:val="333333"/>
-        </w:rPr>
-        <w:t xml:space="preserve"> [Accessed 13 April 2016].</w:t>
-      </w:r>
-    </w:p>
-    <w:p>
-      <w:pPr>
-        <w:spacing w:after="100" w:line="348" w:lineRule="auto"/>
-        <w:jc w:val="left"/>
-      </w:pPr>
-    </w:p>
-    <w:p>
-      <w:pPr>
-        <w:numPr>
-          <w:ilvl w:val="0"/>
-          <w:numId w:val="3"/>
-        </w:numPr>
-        <w:ind w:hanging="360"/>
-        <w:contextualSpacing/>
-        <w:jc w:val="left"/>
-        <w:rPr>
-          <w:highlight w:val="white"/>
-        </w:rPr>
-      </w:pPr>
-      <w:r>
-        <w:rPr>
-          <w:color w:val="222222"/>
-          <w:highlight w:val="white"/>
-        </w:rPr>
-        <w:t xml:space="preserve">University of Reading (2014) </w:t>
-      </w:r>
-      <w:r>
-        <w:rPr>
-          <w:i/>
-          <w:color w:val="222222"/>
-          <w:highlight w:val="white"/>
-        </w:rPr>
-        <w:t>Turing Test Success Marks Milestone in Computing History</w:t>
-      </w:r>
-      <w:r>
-        <w:rPr>
-          <w:color w:val="222222"/>
-          <w:highlight w:val="white"/>
-        </w:rPr>
-        <w:t xml:space="preserve">. Available from </w:t>
-      </w:r>
-      <w:hyperlink r:id="rId22">
-        <w:r>
-          <w:rPr>
-            <w:color w:val="1155CC"/>
-            <w:highlight w:val="white"/>
-            <w:u w:val="single"/>
-          </w:rPr>
-          <w:t>http://www.reading.ac.uk/news-and-events/releases/PR583836.aspx</w:t>
-        </w:r>
-      </w:hyperlink>
-      <w:r>
-        <w:rPr>
-          <w:color w:val="222222"/>
-          <w:highlight w:val="white"/>
-        </w:rPr>
-        <w:t xml:space="preserve"> [A</w:t>
-      </w:r>
-      <w:r>
-        <w:rPr>
-          <w:color w:val="222222"/>
-          <w:highlight w:val="white"/>
-        </w:rPr>
-        <w:t xml:space="preserve">ccessed 14 </w:t>
-      </w:r>
-      <w:r>
-        <w:rPr>
-          <w:color w:val="222222"/>
-          <w:highlight w:val="white"/>
-        </w:rPr>
-        <w:t>February</w:t>
-      </w:r>
-      <w:r>
-        <w:rPr>
-          <w:color w:val="222222"/>
-          <w:highlight w:val="white"/>
-        </w:rPr>
-        <w:t xml:space="preserve"> 2016].</w:t>
-      </w:r>
-    </w:p>
-    <w:p>
-      <w:pPr>
-        <w:contextualSpacing/>
-        <w:jc w:val="left"/>
-        <w:rPr>
-          <w:color w:val="222222"/>
-          <w:highlight w:val="white"/>
-        </w:rPr>
-      </w:pPr>
-    </w:p>
-    <w:p>
-      <w:pPr>
-        <w:jc w:val="left"/>
-      </w:pPr>
-      <w:r>
-        <w:t>**Cover page</w:t>
-      </w:r>
-    </w:p>
-    <w:p>
-      <w:pPr>
-        <w:jc w:val="left"/>
-      </w:pPr>
-      <w:r>
-        <w:t>** abstract; short paragraph of what we did</w:t>
-      </w:r>
-    </w:p>
-    <w:p>
-      <w:pPr>
-        <w:jc w:val="left"/>
-      </w:pPr>
-      <w:r>
-        <w:t xml:space="preserve">** </w:t>
-      </w:r>
-      <w:proofErr w:type="gramStart"/>
-      <w:r>
-        <w:t>introduction</w:t>
-      </w:r>
-      <w:proofErr w:type="gramEnd"/>
-      <w:r>
-        <w:t>; summarise proposal</w:t>
-      </w:r>
-    </w:p>
-    <w:p>
-      <w:pPr>
-        <w:jc w:val="left"/>
-      </w:pPr>
-      <w:r>
-        <w:t>** move criteria up</w:t>
-      </w:r>
-    </w:p>
-    <w:p>
-      <w:pPr>
-        <w:jc w:val="left"/>
-      </w:pPr>
-      <w:r>
-        <w:t xml:space="preserve">** </w:t>
-      </w:r>
-      <w:proofErr w:type="gramStart"/>
-      <w:r>
-        <w:t>reflections</w:t>
-      </w:r>
-      <w:proofErr w:type="gramEnd"/>
-      <w:r>
-        <w:t xml:space="preserve"> - components - aims - design implementation</w:t>
-      </w:r>
-    </w:p>
-    <w:p/>
-    <w:p>
-      <w:r>
-        <w:br w:type="page"/>
-      </w:r>
-    </w:p>
-    <w:p>
-      <w:pPr>
-        <w:pStyle w:val="Heading1"/>
-      </w:pPr>
-      <w:bookmarkStart w:id="68" w:name="_Toc448404047"/>
-      <w:r>
-        <w:lastRenderedPageBreak/>
-        <w:t>Appendix</w:t>
-      </w:r>
-      <w:bookmarkEnd w:id="68"/>
-    </w:p>
-    <w:p>
-      <w:pPr>
-        <w:pStyle w:val="Heading2"/>
-      </w:pPr>
-      <w:bookmarkStart w:id="69" w:name="_Toc448404048"/>
-      <w:r>
-        <w:t>One</w:t>
-      </w:r>
-      <w:bookmarkEnd w:id="69"/>
-    </w:p>
-    <w:p>
-      <w:r>
-        <w:rPr>
-          <w:color w:val="6D9EEB"/>
-        </w:rPr>
-        <w:t>Within the group project you were assigned groups based on a Belbin SPI test to judge how you would work in a group, and what processes you would work best at within the group environment. As we had a majority of the group that didn’t fully complete the Belbin test we had no idea what the strength and weaknesses of each member would be. So for the initial meeting we had to work out what the strengths of each member as well as the weaknesses were. To do this we decided to throw out ideas for the concept of the project. Doing this we realised certain members were more creative and others were more suited to expanding from the ideas. We had 2 initial ideas that we came up with, and working as a group debating the ideas which were in turn very different we listed the strengths and weaknesses of the ideas, as then collectively decided on the AI word association game. The reasoning behind this was the group were all motivated and although other members were passionate about their own chosen ideas, we put all our effort to the idea straight away without any conflict or issues and everyone become passionate about how we would develop our idea into a working artefact.</w:t>
-      </w:r>
-    </w:p>
-    <w:p>
-      <w:r>
-        <w:rPr>
-          <w:color w:val="6D9EEB"/>
-        </w:rPr>
-        <w:t>After we decided on the idea we had to expand it into a working progress in something we all had confidence in it passing the Turing test. Doing this we specified what we wanted our game to be and how someone would interact with the game. So we planned as a group on the objectives we wanted to achieve. But ran into the problem of how we would actually build it. So as a group we asked what the majority of people were comfortable with and this turned out to be C++ which would be the language we would develop the system within. After this we had to find a way we could all work simultaneously on the sections of work we had been assigned. So we decided to use GitHub. As a few members had used this previously, but the majority had never. This caused some friction as work was being handed in slower as some members had trouble uploading or pushing through improvements they had made. So other members were having to wait for other members to finish their work before they could then start on their next section. This was not a major problem so we worked as a group to get all the work that was completed in the same area. Doing this we managed to get all the systems working together which were the Persona, Word Database, and the UI interface. After we had the game working, we sat down in our next meeting and worked through any errors we found and some of the group worked on debugging the program, and others worked on the report but also helped if anything was needed or a fresh pair of eyes were needed to look at it in a different way.</w:t>
-      </w:r>
-    </w:p>
-    <w:p>
-      <w:r>
-        <w:rPr>
-          <w:color w:val="6D9EEB"/>
-        </w:rPr>
-        <w:t>Evaluating the group project we found that working in a group environment with a full range of personalities and backgrounds can be extremely difficult, especially when people have different commitments and time constraints can be a real problem. At first our group worked well together with the first assignment we got it all completed without too many issues. After this we set out a realistic plan of what we wanted to achieve and assigned out different sections of work to groups of people. As we had six people within our group we split up into two separate groups and divided up the work equally, this way we could achieve our goal and when both sections were completed we could gather back and work together to link them both. Doing this caused some problems as programming skills varied throughout our group causing some delays and problems especially during the two week break we had. Group tensions flared as some members had completed their sections of work and was waiting for others to add their sections. This did cause some friction but working together we managed to pull through and towards the end of the artefact we worked together to finish. Having the issues at first seemed bad, but helped us in the long run with working towards deadlines and also cleared the air within the group which ended up leaving everyone happy as all the work got done and to a better standard. Within our group we did have some friction and with other people having different commitments and also technical difficulties caused some delays but ultimately everything worked itself out and left us completing our artefact to a high standard and also left everyone motivated and pleased with what we all created, as working together we managed to stick to the original objectives we planned out. Which left us with a functional game that we hoped could pass the Turing test.</w:t>
-      </w:r>
-    </w:p>
-    <w:p>
-      <w:pPr>
-        <w:pStyle w:val="Heading2"/>
-      </w:pPr>
-      <w:bookmarkStart w:id="70" w:name="_Toc448404049"/>
-      <w:r>
-        <w:lastRenderedPageBreak/>
-        <w:t>Two</w:t>
-      </w:r>
-      <w:bookmarkEnd w:id="70"/>
-    </w:p>
-    <w:p>
-      <w:r>
-        <w:rPr>
-          <w:color w:val="A4C2F4"/>
-        </w:rPr>
-        <w:t xml:space="preserve">The task that was presented was to produce an </w:t>
-      </w:r>
-      <w:proofErr w:type="spellStart"/>
-      <w:r>
-        <w:rPr>
-          <w:color w:val="A4C2F4"/>
-        </w:rPr>
-        <w:t>artifact</w:t>
-      </w:r>
-      <w:proofErr w:type="spellEnd"/>
-      <w:r>
-        <w:rPr>
-          <w:color w:val="A4C2F4"/>
-        </w:rPr>
-        <w:t xml:space="preserve"> that is capable of passing a simple form of the </w:t>
-      </w:r>
-      <w:proofErr w:type="spellStart"/>
-      <w:r>
-        <w:rPr>
-          <w:color w:val="A4C2F4"/>
-        </w:rPr>
-        <w:t>turing</w:t>
-      </w:r>
-      <w:proofErr w:type="spellEnd"/>
-      <w:r>
-        <w:rPr>
-          <w:color w:val="A4C2F4"/>
-        </w:rPr>
-        <w:t xml:space="preserve"> test. Which is a way of determining whether or not you're interacting with a machine or a computer by the question ‘Can Machines Think?</w:t>
-      </w:r>
-      <w:proofErr w:type="gramStart"/>
-      <w:r>
-        <w:rPr>
-          <w:color w:val="A4C2F4"/>
-        </w:rPr>
-        <w:t>’.</w:t>
-      </w:r>
-      <w:proofErr w:type="gramEnd"/>
-      <w:r>
-        <w:rPr>
-          <w:color w:val="A4C2F4"/>
-        </w:rPr>
-        <w:t xml:space="preserve"> This means one of the major factors of the </w:t>
-      </w:r>
-      <w:proofErr w:type="spellStart"/>
-      <w:r>
-        <w:rPr>
-          <w:color w:val="A4C2F4"/>
-        </w:rPr>
-        <w:t>turing</w:t>
-      </w:r>
-      <w:proofErr w:type="spellEnd"/>
-      <w:r>
-        <w:rPr>
-          <w:color w:val="A4C2F4"/>
-        </w:rPr>
-        <w:t xml:space="preserve"> test is attempting to fool a person into believing that they are in interacting with a human - or in our case competing with a human player. This caused many tasks to become more technical as we had to provide the AI system with human traits such as making errors, acting outside the norm, and also being able to adapt to different circumstances.</w:t>
-      </w:r>
-    </w:p>
-    <w:p>
-      <w:r>
-        <w:rPr>
-          <w:color w:val="A4C2F4"/>
-        </w:rPr>
-        <w:t xml:space="preserve">Our group was confident that we would be up to the task in making our AI system seem as human as possible, which in turn would provide the necessary traits to pass the simple form of the </w:t>
-      </w:r>
-      <w:proofErr w:type="spellStart"/>
-      <w:r>
-        <w:rPr>
-          <w:color w:val="A4C2F4"/>
-        </w:rPr>
-        <w:t>turing</w:t>
-      </w:r>
-      <w:proofErr w:type="spellEnd"/>
-      <w:r>
-        <w:rPr>
-          <w:color w:val="A4C2F4"/>
-        </w:rPr>
-        <w:t xml:space="preserve"> test. We decided our AI would be one that would play the “Word Association Game”; wherein two players take it in turns to respond with a word related to the word the other play just said, where a player will lose if they repeat a word. To help decide how to go about designing an AI capable of playing this game in a human-</w:t>
-      </w:r>
-      <w:proofErr w:type="spellStart"/>
-      <w:r>
-        <w:rPr>
-          <w:color w:val="A4C2F4"/>
-        </w:rPr>
-        <w:t>esque</w:t>
-      </w:r>
-      <w:proofErr w:type="spellEnd"/>
-      <w:r>
-        <w:rPr>
-          <w:color w:val="A4C2F4"/>
-        </w:rPr>
-        <w:t xml:space="preserve"> manner, we first played this game among ourselves to determine what we did differently from each other, as well as what we had in common. We quickly realised that timing, and thinking in different ways such to create different relations between words were the two main topics that we should focus on. So we would be need to be able to create an AI system that could take varied lengths of time, but also when ran multiple times would throwback varied answers. </w:t>
-      </w:r>
-    </w:p>
-    <w:p>
-      <w:r>
-        <w:rPr>
-          <w:color w:val="A4C2F4"/>
-        </w:rPr>
-        <w:t xml:space="preserve">This was the part that was tricky, as we had found ourselves a database of words and certain associations with different words such as ‘Animal’ to ‘Dog’ and ‘Fruit’ to ‘Apple’, these were the simple associations that we all could think up. But then we thought we could upgrade our system to have multiple ways of thinking, such as through the guise of a builder, who would think differently when prompted with the word ‘sand’ compared to a 20 year old student’s association. We then decided that this would be the key factor to help us pass the </w:t>
-      </w:r>
-      <w:proofErr w:type="spellStart"/>
-      <w:r>
-        <w:rPr>
-          <w:color w:val="A4C2F4"/>
-        </w:rPr>
-        <w:t>turing</w:t>
-      </w:r>
-      <w:proofErr w:type="spellEnd"/>
-      <w:r>
-        <w:rPr>
-          <w:color w:val="A4C2F4"/>
-        </w:rPr>
-        <w:t xml:space="preserve"> test; getting the AI to adopt different personas vs different people. We decided to develop different personas and try to make a wide set of associations that we would think that person would make. One of the personas we created was Bob; a 30 year old Builder. Once we had the groundwork of his age and occupation, which were the biggest enumerable differences that we could see that would change a way a person would think. We then adapted our word database with associations specifically linked to Bob.</w:t>
-      </w:r>
-    </w:p>
-    <w:p>
-      <w:r>
-        <w:rPr>
-          <w:color w:val="A4C2F4"/>
-        </w:rPr>
-        <w:t xml:space="preserve">Doing some research around different AI systems that had passed the </w:t>
-      </w:r>
-      <w:proofErr w:type="spellStart"/>
-      <w:r>
-        <w:rPr>
-          <w:color w:val="A4C2F4"/>
-        </w:rPr>
-        <w:t>turing</w:t>
-      </w:r>
-      <w:proofErr w:type="spellEnd"/>
-      <w:r>
-        <w:rPr>
-          <w:color w:val="A4C2F4"/>
-        </w:rPr>
-        <w:t xml:space="preserve"> test, we had noticed our idea turned out to be similar in context to passing the test with another AI system that was developed. This was a </w:t>
-      </w:r>
-      <w:proofErr w:type="spellStart"/>
-      <w:r>
-        <w:rPr>
-          <w:color w:val="A4C2F4"/>
-        </w:rPr>
-        <w:t>chatbot</w:t>
-      </w:r>
-      <w:proofErr w:type="spellEnd"/>
-      <w:r>
-        <w:rPr>
-          <w:color w:val="A4C2F4"/>
-        </w:rPr>
-        <w:t xml:space="preserve"> developed by Vladimir </w:t>
-      </w:r>
-      <w:proofErr w:type="spellStart"/>
-      <w:r>
-        <w:rPr>
-          <w:color w:val="A4C2F4"/>
-        </w:rPr>
-        <w:t>Veleslov</w:t>
-      </w:r>
-      <w:proofErr w:type="spellEnd"/>
-      <w:r>
-        <w:rPr>
-          <w:color w:val="A4C2F4"/>
-        </w:rPr>
-        <w:t xml:space="preserve">, which was an AI system that was based around a persona of a 13 year old Ukrainian boy. The criteria for him to pass the </w:t>
-      </w:r>
-      <w:proofErr w:type="spellStart"/>
-      <w:r>
-        <w:rPr>
-          <w:color w:val="A4C2F4"/>
-        </w:rPr>
-        <w:t>turing</w:t>
-      </w:r>
-      <w:proofErr w:type="spellEnd"/>
-      <w:r>
-        <w:rPr>
-          <w:color w:val="A4C2F4"/>
-        </w:rPr>
-        <w:t xml:space="preserve"> test was to fool 30% of the 30 judges that were present, in which he achieved 33%, which meant he passed the </w:t>
-      </w:r>
-      <w:proofErr w:type="spellStart"/>
-      <w:r>
-        <w:rPr>
-          <w:color w:val="A4C2F4"/>
-        </w:rPr>
-        <w:t>turing</w:t>
-      </w:r>
-      <w:proofErr w:type="spellEnd"/>
-      <w:r>
-        <w:rPr>
-          <w:color w:val="A4C2F4"/>
-        </w:rPr>
-        <w:t xml:space="preserve"> test. Reading this gives us a massive amount of confidence that if we were to test our final </w:t>
-      </w:r>
-      <w:proofErr w:type="spellStart"/>
-      <w:r>
-        <w:rPr>
-          <w:color w:val="A4C2F4"/>
-        </w:rPr>
-        <w:t>artifact</w:t>
-      </w:r>
-      <w:proofErr w:type="spellEnd"/>
-      <w:r>
-        <w:rPr>
-          <w:color w:val="A4C2F4"/>
-        </w:rPr>
-        <w:t xml:space="preserve"> we would have a valid chance in actually passing the </w:t>
-      </w:r>
-      <w:proofErr w:type="spellStart"/>
-      <w:r>
-        <w:rPr>
-          <w:color w:val="A4C2F4"/>
-        </w:rPr>
-        <w:t>turing</w:t>
-      </w:r>
-      <w:proofErr w:type="spellEnd"/>
-      <w:r>
-        <w:rPr>
-          <w:color w:val="A4C2F4"/>
-        </w:rPr>
-        <w:t xml:space="preserve"> test due to similarities in our methods. </w:t>
-      </w:r>
-    </w:p>
-    <w:p>
-      <w:r>
-        <w:t>----</w:t>
-      </w:r>
-    </w:p>
-    <w:p>
-      <w:r>
-        <w:rPr>
-          <w:color w:val="A4C2F4"/>
-        </w:rPr>
-        <w:t>Common social conduct often leads people to ask certain questions when they meet new people, and have certain factors that they use to form opinions and impressions of others from. From this we decided that the personas we used would have 3 specific factors displayed; name, age, and occupation, so by giving our AI system these attributes similar to how Vladimir did. It would be a great start for us to start building our system that is capable of passing the AI system by tricking the user.</w:t>
-      </w:r>
-    </w:p>
-    <w:p>
-      <w:r>
-        <w:rPr>
-          <w:color w:val="A4C2F4"/>
-        </w:rPr>
-        <w:t xml:space="preserve">Through the production of the </w:t>
-      </w:r>
-      <w:proofErr w:type="spellStart"/>
-      <w:r>
-        <w:rPr>
-          <w:color w:val="A4C2F4"/>
-        </w:rPr>
-        <w:t>artifact</w:t>
-      </w:r>
-      <w:proofErr w:type="spellEnd"/>
-      <w:r>
-        <w:rPr>
-          <w:color w:val="A4C2F4"/>
-        </w:rPr>
-        <w:t xml:space="preserve"> there was always constant testing to ensure that our system stuck to our rules that we set out in order for it to appear human. One of the main issues we came up was selecting a suitable word for the AI to throw back to the user, for example if the user used ‘Umbrella’ the AI would throw back ‘Rain’, however despite this being a valid response, it would flag suspiciously if given every time, so we made sure the AI had multiple words that </w:t>
-      </w:r>
-      <w:r>
-        <w:rPr>
-          <w:color w:val="A4C2F4"/>
-        </w:rPr>
-        <w:lastRenderedPageBreak/>
-        <w:t xml:space="preserve">associate with ‘Umbrella’ such as ‘protection’ and ‘weather’ that it would choose from randomly, this way if the game was played more than once there would always be valid responses that would vary but also had the chance of being repeated. </w:t>
-      </w:r>
-    </w:p>
-    <w:p>
-      <w:r>
-        <w:rPr>
-          <w:color w:val="A4C2F4"/>
-        </w:rPr>
-        <w:t>Doing this also created another problem as with the game we had developed a set of rules that both the user and AI would have to follow. This was that once a word had been used it couldn’t be repeated. So we had to ensure that once they had both used a word that they were stored somewhere that if it was used again the other player would win.</w:t>
-      </w:r>
-    </w:p>
-    <w:p>
-      <w:r>
-        <w:rPr>
-          <w:color w:val="A4C2F4"/>
-        </w:rPr>
-        <w:t xml:space="preserve">When the </w:t>
-      </w:r>
-      <w:proofErr w:type="spellStart"/>
-      <w:r>
-        <w:rPr>
-          <w:color w:val="A4C2F4"/>
-        </w:rPr>
-        <w:t>Artifact</w:t>
-      </w:r>
-      <w:proofErr w:type="spellEnd"/>
-      <w:r>
-        <w:rPr>
-          <w:color w:val="A4C2F4"/>
-        </w:rPr>
-        <w:t xml:space="preserve"> was completed we tried to stick to the objectives that we set, which were create a different persona that varied its responses from a set criteria that we laid out, which was ‘Bob the 30 year old builder’. After this we adapted the persona to think if he was actually playing the game what would he do, such as errors and varied response time, which in the end product was all implemented. Our final product stuck to all the objectives we set out, and gives us great hope of actually passing the </w:t>
-      </w:r>
-      <w:proofErr w:type="spellStart"/>
-      <w:r>
-        <w:rPr>
-          <w:color w:val="A4C2F4"/>
-        </w:rPr>
-        <w:t>turing</w:t>
-      </w:r>
-      <w:proofErr w:type="spellEnd"/>
-      <w:r>
-        <w:rPr>
-          <w:color w:val="A4C2F4"/>
-        </w:rPr>
-        <w:t xml:space="preserve"> test.</w:t>
-      </w:r>
-    </w:p>
-    <w:p>
-      <w:r>
-        <w:rPr>
-          <w:color w:val="A4C2F4"/>
-        </w:rPr>
-        <w:t xml:space="preserve">For the future we will developing our AI system further providing it with a more smooth feel, as currently there are still a few bugs and conditions we have to refine to be fully confident of our systems capability in passing the </w:t>
-      </w:r>
-      <w:proofErr w:type="spellStart"/>
-      <w:r>
-        <w:rPr>
-          <w:color w:val="A4C2F4"/>
-        </w:rPr>
-        <w:t>turing</w:t>
-      </w:r>
-      <w:proofErr w:type="spellEnd"/>
-      <w:r>
-        <w:rPr>
-          <w:color w:val="A4C2F4"/>
-        </w:rPr>
-        <w:t xml:space="preserve"> test. We also asked ourselves the conditions that would define the winner of the game. These were a user taking too long, a loose association with a word which would be based on the user's responses, as well as repeating a word that had previously been used. Currently we have the adopted persona in which they will try to stick to a specific set of words that we have defined. </w:t>
-      </w:r>
-    </w:p>
-    <w:p>
-      <w:r>
-        <w:rPr>
-          <w:color w:val="A4C2F4"/>
-        </w:rPr>
-        <w:t>Once we have implemented the changes the testing phase begins where we will actually be putting the system against unfamiliar users and trying to see how they respond to our game and whether or not we can trick them into believing they are playing against another human. To do this we will have to test a group of users individually by them actually playing the game and then testing them afterwards to see if they believed who they were playing against or if they believed it was a different persona/person. Or if they were dead set against it being a human and they were sure they was playing against a computer</w:t>
-      </w:r>
-    </w:p>
-    <w:p>
-      <w:pPr>
-        <w:contextualSpacing/>
-        <w:rPr>
-          <w:highlight w:val="white"/>
-        </w:rPr>
-      </w:pPr>
-    </w:p>
+      </w:sdtEndPr>
+      <w:sdtContent>
+        <w:p>
+          <w:pPr>
+            <w:pStyle w:val="Heading1"/>
+          </w:pPr>
+          <w:r>
+            <w:t>Bibliography</w:t>
+          </w:r>
+        </w:p>
+        <w:sdt>
+          <w:sdtPr>
+            <w:id w:val="111145805"/>
+            <w:bibliography/>
+          </w:sdtPr>
+          <w:sdtContent>
+            <w:p>
+              <w:pPr>
+                <w:pStyle w:val="Bibliography"/>
+                <w:ind w:left="720" w:hanging="720"/>
+                <w:rPr>
+                  <w:noProof/>
+                  <w:sz w:val="24"/>
+                  <w:szCs w:val="24"/>
+                </w:rPr>
+              </w:pPr>
+              <w:r>
+                <w:fldChar w:fldCharType="begin"/>
+              </w:r>
+              <w:r>
+                <w:instrText xml:space="preserve"> BIBLIOGRAPHY </w:instrText>
+              </w:r>
+              <w:r>
+                <w:fldChar w:fldCharType="separate"/>
+              </w:r>
+              <w:r>
+                <w:rPr>
+                  <w:noProof/>
+                </w:rPr>
+                <w:t xml:space="preserve">Baldwin, B. (2016, April 13). </w:t>
+              </w:r>
+              <w:r>
+                <w:rPr>
+                  <w:i/>
+                  <w:iCs/>
+                  <w:noProof/>
+                </w:rPr>
+                <w:t>Why is C++ so fast</w:t>
+              </w:r>
+              <w:r>
+                <w:rPr>
+                  <w:noProof/>
+                </w:rPr>
+                <w:t>. Retrieved from Lingpipe: https://lingpipe-blog.com/2011/07/01/why-is-c-so-fast/</w:t>
+              </w:r>
+            </w:p>
+            <w:p>
+              <w:pPr>
+                <w:pStyle w:val="Bibliography"/>
+                <w:ind w:left="720" w:hanging="720"/>
+                <w:jc w:val="left"/>
+                <w:rPr>
+                  <w:noProof/>
+                </w:rPr>
+              </w:pPr>
+              <w:r>
+                <w:rPr>
+                  <w:noProof/>
+                </w:rPr>
+                <w:t xml:space="preserve">GitHub. (2016, April 13). </w:t>
+              </w:r>
+              <w:r>
+                <w:rPr>
+                  <w:i/>
+                  <w:iCs/>
+                  <w:noProof/>
+                </w:rPr>
+                <w:t>Word-Association</w:t>
+              </w:r>
+              <w:r>
+                <w:rPr>
+                  <w:noProof/>
+                </w:rPr>
+                <w:t>. Retrieved from GitHub.com: https://github.com/DreamingRaven/Word-Association</w:t>
+              </w:r>
+            </w:p>
+            <w:p>
+              <w:pPr>
+                <w:pStyle w:val="Bibliography"/>
+                <w:ind w:left="720" w:hanging="720"/>
+                <w:jc w:val="left"/>
+                <w:rPr>
+                  <w:noProof/>
+                </w:rPr>
+              </w:pPr>
+              <w:r>
+                <w:rPr>
+                  <w:noProof/>
+                </w:rPr>
+                <w:t xml:space="preserve">Hanheide, M. (2016, February 13). </w:t>
+              </w:r>
+              <w:r>
+                <w:rPr>
+                  <w:i/>
+                  <w:iCs/>
+                  <w:noProof/>
+                </w:rPr>
+                <w:t>Knowledge Representation</w:t>
+              </w:r>
+              <w:r>
+                <w:rPr>
+                  <w:noProof/>
+                </w:rPr>
+                <w:t>. Retrieved from Blackboard: https://blackboard.lincoln.ac.uk/bbcswebdav/pid-1045624-dt-content-rid-2313639_2/courses/CMP2020M-1516/CMP2020M%2002%20Knowledge%20Representation%281%29.pdf</w:t>
+              </w:r>
+            </w:p>
+            <w:p>
+              <w:pPr>
+                <w:pStyle w:val="Bibliography"/>
+                <w:ind w:left="720" w:hanging="720"/>
+                <w:jc w:val="left"/>
+                <w:rPr>
+                  <w:noProof/>
+                </w:rPr>
+              </w:pPr>
+              <w:r>
+                <w:rPr>
+                  <w:noProof/>
+                </w:rPr>
+                <w:t xml:space="preserve">Jung, C. G. (1910). The Association Method. </w:t>
+              </w:r>
+              <w:r>
+                <w:rPr>
+                  <w:i/>
+                  <w:iCs/>
+                  <w:noProof/>
+                </w:rPr>
+                <w:t>Journal of Psychology, I</w:t>
+              </w:r>
+              <w:r>
+                <w:rPr>
+                  <w:noProof/>
+                </w:rPr>
+                <w:t>(31), 219-269.</w:t>
+              </w:r>
+            </w:p>
+            <w:p>
+              <w:pPr>
+                <w:pStyle w:val="Bibliography"/>
+                <w:ind w:left="720" w:hanging="720"/>
+                <w:jc w:val="left"/>
+                <w:rPr>
+                  <w:noProof/>
+                </w:rPr>
+              </w:pPr>
+              <w:r>
+                <w:rPr>
+                  <w:noProof/>
+                </w:rPr>
+                <w:t xml:space="preserve">Nelson, D., McEvoy, C., &amp; Schreiber, T. (2016, April 1). </w:t>
+              </w:r>
+              <w:r>
+                <w:rPr>
+                  <w:i/>
+                  <w:iCs/>
+                  <w:noProof/>
+                </w:rPr>
+                <w:t>Free Association</w:t>
+              </w:r>
+              <w:r>
+                <w:rPr>
+                  <w:noProof/>
+                </w:rPr>
+                <w:t>. Retrieved from Univeristy of South Florida: http://w3.usf.edu/FreeAssociation/</w:t>
+              </w:r>
+            </w:p>
+            <w:p>
+              <w:pPr>
+                <w:pStyle w:val="Bibliography"/>
+                <w:ind w:left="720" w:hanging="720"/>
+                <w:jc w:val="left"/>
+                <w:rPr>
+                  <w:noProof/>
+                </w:rPr>
+              </w:pPr>
+              <w:r>
+                <w:rPr>
+                  <w:noProof/>
+                </w:rPr>
+                <w:t xml:space="preserve">University of Reading. (2016, February 14). </w:t>
+              </w:r>
+              <w:r>
+                <w:rPr>
+                  <w:i/>
+                  <w:iCs/>
+                  <w:noProof/>
+                </w:rPr>
+                <w:t>News and Events</w:t>
+              </w:r>
+              <w:r>
+                <w:rPr>
+                  <w:noProof/>
+                </w:rPr>
+                <w:t>. Retrieved from Univerity of Reading: http://www.reading.ac.uk/news-and-events/releases/PR583836.aspx</w:t>
+              </w:r>
+            </w:p>
+            <w:p>
+              <w:r>
+                <w:rPr>
+                  <w:b/>
+                  <w:bCs/>
+                  <w:noProof/>
+                </w:rPr>
+                <w:fldChar w:fldCharType="end"/>
+              </w:r>
+            </w:p>
+          </w:sdtContent>
+        </w:sdt>
+      </w:sdtContent>
+    </w:sdt>
     <w:sectPr>
-      <w:headerReference w:type="default" r:id="rId23"/>
-      <w:footerReference w:type="default" r:id="rId24"/>
-      <w:footerReference w:type="first" r:id="rId25"/>
+      <w:headerReference w:type="default" r:id="rId17"/>
+      <w:footerReference w:type="default" r:id="rId18"/>
+      <w:footerReference w:type="first" r:id="rId19"/>
       <w:pgSz w:w="11906" w:h="16838"/>
       <w:pgMar w:top="1440" w:right="1080" w:bottom="1440" w:left="1080" w:header="680" w:footer="680" w:gutter="0"/>
       <w:pgNumType w:start="0"/>
@@ -7326,7 +7120,7 @@
           <w:rPr>
             <w:noProof/>
           </w:rPr>
-          <w:t>10</w:t>
+          <w:t>1</w:t>
         </w:r>
         <w:r>
           <w:rPr>
@@ -7754,6 +7548,119 @@
     </w:lvl>
   </w:abstractNum>
   <w:abstractNum w:abstractNumId="3" w15:restartNumberingAfterBreak="0">
+    <w:nsid w:val="0EBF5738"/>
+    <w:multiLevelType w:val="hybridMultilevel"/>
+    <w:tmpl w:val="7ABE67A4"/>
+    <w:lvl w:ilvl="0" w:tplc="08090001">
+      <w:start w:val="1"/>
+      <w:numFmt w:val="bullet"/>
+      <w:lvlText w:val=""/>
+      <w:lvlJc w:val="left"/>
+      <w:pPr>
+        <w:ind w:left="1440" w:hanging="360"/>
+      </w:pPr>
+      <w:rPr>
+        <w:rFonts w:ascii="Symbol" w:hAnsi="Symbol" w:hint="default"/>
+      </w:rPr>
+    </w:lvl>
+    <w:lvl w:ilvl="1" w:tplc="08090003" w:tentative="1">
+      <w:start w:val="1"/>
+      <w:numFmt w:val="bullet"/>
+      <w:lvlText w:val="o"/>
+      <w:lvlJc w:val="left"/>
+      <w:pPr>
+        <w:ind w:left="2160" w:hanging="360"/>
+      </w:pPr>
+      <w:rPr>
+        <w:rFonts w:ascii="Courier New" w:hAnsi="Courier New" w:cs="Courier New" w:hint="default"/>
+      </w:rPr>
+    </w:lvl>
+    <w:lvl w:ilvl="2" w:tplc="08090005" w:tentative="1">
+      <w:start w:val="1"/>
+      <w:numFmt w:val="bullet"/>
+      <w:lvlText w:val=""/>
+      <w:lvlJc w:val="left"/>
+      <w:pPr>
+        <w:ind w:left="2880" w:hanging="360"/>
+      </w:pPr>
+      <w:rPr>
+        <w:rFonts w:ascii="Wingdings" w:hAnsi="Wingdings" w:hint="default"/>
+      </w:rPr>
+    </w:lvl>
+    <w:lvl w:ilvl="3" w:tplc="08090001" w:tentative="1">
+      <w:start w:val="1"/>
+      <w:numFmt w:val="bullet"/>
+      <w:lvlText w:val=""/>
+      <w:lvlJc w:val="left"/>
+      <w:pPr>
+        <w:ind w:left="3600" w:hanging="360"/>
+      </w:pPr>
+      <w:rPr>
+        <w:rFonts w:ascii="Symbol" w:hAnsi="Symbol" w:hint="default"/>
+      </w:rPr>
+    </w:lvl>
+    <w:lvl w:ilvl="4" w:tplc="08090003" w:tentative="1">
+      <w:start w:val="1"/>
+      <w:numFmt w:val="bullet"/>
+      <w:lvlText w:val="o"/>
+      <w:lvlJc w:val="left"/>
+      <w:pPr>
+        <w:ind w:left="4320" w:hanging="360"/>
+      </w:pPr>
+      <w:rPr>
+        <w:rFonts w:ascii="Courier New" w:hAnsi="Courier New" w:cs="Courier New" w:hint="default"/>
+      </w:rPr>
+    </w:lvl>
+    <w:lvl w:ilvl="5" w:tplc="08090005" w:tentative="1">
+      <w:start w:val="1"/>
+      <w:numFmt w:val="bullet"/>
+      <w:lvlText w:val=""/>
+      <w:lvlJc w:val="left"/>
+      <w:pPr>
+        <w:ind w:left="5040" w:hanging="360"/>
+      </w:pPr>
+      <w:rPr>
+        <w:rFonts w:ascii="Wingdings" w:hAnsi="Wingdings" w:hint="default"/>
+      </w:rPr>
+    </w:lvl>
+    <w:lvl w:ilvl="6" w:tplc="08090001" w:tentative="1">
+      <w:start w:val="1"/>
+      <w:numFmt w:val="bullet"/>
+      <w:lvlText w:val=""/>
+      <w:lvlJc w:val="left"/>
+      <w:pPr>
+        <w:ind w:left="5760" w:hanging="360"/>
+      </w:pPr>
+      <w:rPr>
+        <w:rFonts w:ascii="Symbol" w:hAnsi="Symbol" w:hint="default"/>
+      </w:rPr>
+    </w:lvl>
+    <w:lvl w:ilvl="7" w:tplc="08090003" w:tentative="1">
+      <w:start w:val="1"/>
+      <w:numFmt w:val="bullet"/>
+      <w:lvlText w:val="o"/>
+      <w:lvlJc w:val="left"/>
+      <w:pPr>
+        <w:ind w:left="6480" w:hanging="360"/>
+      </w:pPr>
+      <w:rPr>
+        <w:rFonts w:ascii="Courier New" w:hAnsi="Courier New" w:cs="Courier New" w:hint="default"/>
+      </w:rPr>
+    </w:lvl>
+    <w:lvl w:ilvl="8" w:tplc="08090005" w:tentative="1">
+      <w:start w:val="1"/>
+      <w:numFmt w:val="bullet"/>
+      <w:lvlText w:val=""/>
+      <w:lvlJc w:val="left"/>
+      <w:pPr>
+        <w:ind w:left="7200" w:hanging="360"/>
+      </w:pPr>
+      <w:rPr>
+        <w:rFonts w:ascii="Wingdings" w:hAnsi="Wingdings" w:hint="default"/>
+      </w:rPr>
+    </w:lvl>
+  </w:abstractNum>
+  <w:abstractNum w:abstractNumId="4" w15:restartNumberingAfterBreak="0">
     <w:nsid w:val="1333303F"/>
     <w:multiLevelType w:val="multilevel"/>
     <w:tmpl w:val="478A042E"/>
@@ -7866,7 +7773,120 @@
       </w:rPr>
     </w:lvl>
   </w:abstractNum>
-  <w:abstractNum w:abstractNumId="4" w15:restartNumberingAfterBreak="0">
+  <w:abstractNum w:abstractNumId="5" w15:restartNumberingAfterBreak="0">
+    <w:nsid w:val="13BE0774"/>
+    <w:multiLevelType w:val="hybridMultilevel"/>
+    <w:tmpl w:val="0EBECF9A"/>
+    <w:lvl w:ilvl="0" w:tplc="08090001">
+      <w:start w:val="1"/>
+      <w:numFmt w:val="bullet"/>
+      <w:lvlText w:val=""/>
+      <w:lvlJc w:val="left"/>
+      <w:pPr>
+        <w:ind w:left="720" w:hanging="360"/>
+      </w:pPr>
+      <w:rPr>
+        <w:rFonts w:ascii="Symbol" w:hAnsi="Symbol" w:hint="default"/>
+      </w:rPr>
+    </w:lvl>
+    <w:lvl w:ilvl="1" w:tplc="08090003" w:tentative="1">
+      <w:start w:val="1"/>
+      <w:numFmt w:val="bullet"/>
+      <w:lvlText w:val="o"/>
+      <w:lvlJc w:val="left"/>
+      <w:pPr>
+        <w:ind w:left="1440" w:hanging="360"/>
+      </w:pPr>
+      <w:rPr>
+        <w:rFonts w:ascii="Courier New" w:hAnsi="Courier New" w:cs="Courier New" w:hint="default"/>
+      </w:rPr>
+    </w:lvl>
+    <w:lvl w:ilvl="2" w:tplc="08090005" w:tentative="1">
+      <w:start w:val="1"/>
+      <w:numFmt w:val="bullet"/>
+      <w:lvlText w:val=""/>
+      <w:lvlJc w:val="left"/>
+      <w:pPr>
+        <w:ind w:left="2160" w:hanging="360"/>
+      </w:pPr>
+      <w:rPr>
+        <w:rFonts w:ascii="Wingdings" w:hAnsi="Wingdings" w:hint="default"/>
+      </w:rPr>
+    </w:lvl>
+    <w:lvl w:ilvl="3" w:tplc="08090001" w:tentative="1">
+      <w:start w:val="1"/>
+      <w:numFmt w:val="bullet"/>
+      <w:lvlText w:val=""/>
+      <w:lvlJc w:val="left"/>
+      <w:pPr>
+        <w:ind w:left="2880" w:hanging="360"/>
+      </w:pPr>
+      <w:rPr>
+        <w:rFonts w:ascii="Symbol" w:hAnsi="Symbol" w:hint="default"/>
+      </w:rPr>
+    </w:lvl>
+    <w:lvl w:ilvl="4" w:tplc="08090003" w:tentative="1">
+      <w:start w:val="1"/>
+      <w:numFmt w:val="bullet"/>
+      <w:lvlText w:val="o"/>
+      <w:lvlJc w:val="left"/>
+      <w:pPr>
+        <w:ind w:left="3600" w:hanging="360"/>
+      </w:pPr>
+      <w:rPr>
+        <w:rFonts w:ascii="Courier New" w:hAnsi="Courier New" w:cs="Courier New" w:hint="default"/>
+      </w:rPr>
+    </w:lvl>
+    <w:lvl w:ilvl="5" w:tplc="08090005" w:tentative="1">
+      <w:start w:val="1"/>
+      <w:numFmt w:val="bullet"/>
+      <w:lvlText w:val=""/>
+      <w:lvlJc w:val="left"/>
+      <w:pPr>
+        <w:ind w:left="4320" w:hanging="360"/>
+      </w:pPr>
+      <w:rPr>
+        <w:rFonts w:ascii="Wingdings" w:hAnsi="Wingdings" w:hint="default"/>
+      </w:rPr>
+    </w:lvl>
+    <w:lvl w:ilvl="6" w:tplc="08090001" w:tentative="1">
+      <w:start w:val="1"/>
+      <w:numFmt w:val="bullet"/>
+      <w:lvlText w:val=""/>
+      <w:lvlJc w:val="left"/>
+      <w:pPr>
+        <w:ind w:left="5040" w:hanging="360"/>
+      </w:pPr>
+      <w:rPr>
+        <w:rFonts w:ascii="Symbol" w:hAnsi="Symbol" w:hint="default"/>
+      </w:rPr>
+    </w:lvl>
+    <w:lvl w:ilvl="7" w:tplc="08090003" w:tentative="1">
+      <w:start w:val="1"/>
+      <w:numFmt w:val="bullet"/>
+      <w:lvlText w:val="o"/>
+      <w:lvlJc w:val="left"/>
+      <w:pPr>
+        <w:ind w:left="5760" w:hanging="360"/>
+      </w:pPr>
+      <w:rPr>
+        <w:rFonts w:ascii="Courier New" w:hAnsi="Courier New" w:cs="Courier New" w:hint="default"/>
+      </w:rPr>
+    </w:lvl>
+    <w:lvl w:ilvl="8" w:tplc="08090005" w:tentative="1">
+      <w:start w:val="1"/>
+      <w:numFmt w:val="bullet"/>
+      <w:lvlText w:val=""/>
+      <w:lvlJc w:val="left"/>
+      <w:pPr>
+        <w:ind w:left="6480" w:hanging="360"/>
+      </w:pPr>
+      <w:rPr>
+        <w:rFonts w:ascii="Wingdings" w:hAnsi="Wingdings" w:hint="default"/>
+      </w:rPr>
+    </w:lvl>
+  </w:abstractNum>
+  <w:abstractNum w:abstractNumId="6" w15:restartNumberingAfterBreak="0">
     <w:nsid w:val="16C95D26"/>
     <w:multiLevelType w:val="multilevel"/>
     <w:tmpl w:val="9FB20436"/>
@@ -7979,7 +7999,7 @@
       </w:rPr>
     </w:lvl>
   </w:abstractNum>
-  <w:abstractNum w:abstractNumId="5" w15:restartNumberingAfterBreak="0">
+  <w:abstractNum w:abstractNumId="7" w15:restartNumberingAfterBreak="0">
     <w:nsid w:val="1D341935"/>
     <w:multiLevelType w:val="hybridMultilevel"/>
     <w:tmpl w:val="65AE2E72"/>
@@ -8092,7 +8112,7 @@
       </w:rPr>
     </w:lvl>
   </w:abstractNum>
-  <w:abstractNum w:abstractNumId="6" w15:restartNumberingAfterBreak="0">
+  <w:abstractNum w:abstractNumId="8" w15:restartNumberingAfterBreak="0">
     <w:nsid w:val="25403F80"/>
     <w:multiLevelType w:val="multilevel"/>
     <w:tmpl w:val="981AA8BA"/>
@@ -8205,7 +8225,7 @@
       </w:rPr>
     </w:lvl>
   </w:abstractNum>
-  <w:abstractNum w:abstractNumId="7" w15:restartNumberingAfterBreak="0">
+  <w:abstractNum w:abstractNumId="9" w15:restartNumberingAfterBreak="0">
     <w:nsid w:val="2DF42945"/>
     <w:multiLevelType w:val="multilevel"/>
     <w:tmpl w:val="E0D84B32"/>
@@ -8318,7 +8338,7 @@
       </w:rPr>
     </w:lvl>
   </w:abstractNum>
-  <w:abstractNum w:abstractNumId="8" w15:restartNumberingAfterBreak="0">
+  <w:abstractNum w:abstractNumId="10" w15:restartNumberingAfterBreak="0">
     <w:nsid w:val="2EE66768"/>
     <w:multiLevelType w:val="hybridMultilevel"/>
     <w:tmpl w:val="A02067E8"/>
@@ -8431,7 +8451,7 @@
       </w:rPr>
     </w:lvl>
   </w:abstractNum>
-  <w:abstractNum w:abstractNumId="9" w15:restartNumberingAfterBreak="0">
+  <w:abstractNum w:abstractNumId="11" w15:restartNumberingAfterBreak="0">
     <w:nsid w:val="3DB51A23"/>
     <w:multiLevelType w:val="multilevel"/>
     <w:tmpl w:val="B68C95A2"/>
@@ -8544,7 +8564,120 @@
       </w:rPr>
     </w:lvl>
   </w:abstractNum>
-  <w:abstractNum w:abstractNumId="10" w15:restartNumberingAfterBreak="0">
+  <w:abstractNum w:abstractNumId="12" w15:restartNumberingAfterBreak="0">
+    <w:nsid w:val="3E9801E2"/>
+    <w:multiLevelType w:val="hybridMultilevel"/>
+    <w:tmpl w:val="AE9869CA"/>
+    <w:lvl w:ilvl="0" w:tplc="08090001">
+      <w:start w:val="1"/>
+      <w:numFmt w:val="bullet"/>
+      <w:lvlText w:val=""/>
+      <w:lvlJc w:val="left"/>
+      <w:pPr>
+        <w:ind w:left="720" w:hanging="360"/>
+      </w:pPr>
+      <w:rPr>
+        <w:rFonts w:ascii="Symbol" w:hAnsi="Symbol" w:hint="default"/>
+      </w:rPr>
+    </w:lvl>
+    <w:lvl w:ilvl="1" w:tplc="08090003" w:tentative="1">
+      <w:start w:val="1"/>
+      <w:numFmt w:val="bullet"/>
+      <w:lvlText w:val="o"/>
+      <w:lvlJc w:val="left"/>
+      <w:pPr>
+        <w:ind w:left="1440" w:hanging="360"/>
+      </w:pPr>
+      <w:rPr>
+        <w:rFonts w:ascii="Courier New" w:hAnsi="Courier New" w:cs="Courier New" w:hint="default"/>
+      </w:rPr>
+    </w:lvl>
+    <w:lvl w:ilvl="2" w:tplc="08090005" w:tentative="1">
+      <w:start w:val="1"/>
+      <w:numFmt w:val="bullet"/>
+      <w:lvlText w:val=""/>
+      <w:lvlJc w:val="left"/>
+      <w:pPr>
+        <w:ind w:left="2160" w:hanging="360"/>
+      </w:pPr>
+      <w:rPr>
+        <w:rFonts w:ascii="Wingdings" w:hAnsi="Wingdings" w:hint="default"/>
+      </w:rPr>
+    </w:lvl>
+    <w:lvl w:ilvl="3" w:tplc="08090001" w:tentative="1">
+      <w:start w:val="1"/>
+      <w:numFmt w:val="bullet"/>
+      <w:lvlText w:val=""/>
+      <w:lvlJc w:val="left"/>
+      <w:pPr>
+        <w:ind w:left="2880" w:hanging="360"/>
+      </w:pPr>
+      <w:rPr>
+        <w:rFonts w:ascii="Symbol" w:hAnsi="Symbol" w:hint="default"/>
+      </w:rPr>
+    </w:lvl>
+    <w:lvl w:ilvl="4" w:tplc="08090003" w:tentative="1">
+      <w:start w:val="1"/>
+      <w:numFmt w:val="bullet"/>
+      <w:lvlText w:val="o"/>
+      <w:lvlJc w:val="left"/>
+      <w:pPr>
+        <w:ind w:left="3600" w:hanging="360"/>
+      </w:pPr>
+      <w:rPr>
+        <w:rFonts w:ascii="Courier New" w:hAnsi="Courier New" w:cs="Courier New" w:hint="default"/>
+      </w:rPr>
+    </w:lvl>
+    <w:lvl w:ilvl="5" w:tplc="08090005" w:tentative="1">
+      <w:start w:val="1"/>
+      <w:numFmt w:val="bullet"/>
+      <w:lvlText w:val=""/>
+      <w:lvlJc w:val="left"/>
+      <w:pPr>
+        <w:ind w:left="4320" w:hanging="360"/>
+      </w:pPr>
+      <w:rPr>
+        <w:rFonts w:ascii="Wingdings" w:hAnsi="Wingdings" w:hint="default"/>
+      </w:rPr>
+    </w:lvl>
+    <w:lvl w:ilvl="6" w:tplc="08090001" w:tentative="1">
+      <w:start w:val="1"/>
+      <w:numFmt w:val="bullet"/>
+      <w:lvlText w:val=""/>
+      <w:lvlJc w:val="left"/>
+      <w:pPr>
+        <w:ind w:left="5040" w:hanging="360"/>
+      </w:pPr>
+      <w:rPr>
+        <w:rFonts w:ascii="Symbol" w:hAnsi="Symbol" w:hint="default"/>
+      </w:rPr>
+    </w:lvl>
+    <w:lvl w:ilvl="7" w:tplc="08090003" w:tentative="1">
+      <w:start w:val="1"/>
+      <w:numFmt w:val="bullet"/>
+      <w:lvlText w:val="o"/>
+      <w:lvlJc w:val="left"/>
+      <w:pPr>
+        <w:ind w:left="5760" w:hanging="360"/>
+      </w:pPr>
+      <w:rPr>
+        <w:rFonts w:ascii="Courier New" w:hAnsi="Courier New" w:cs="Courier New" w:hint="default"/>
+      </w:rPr>
+    </w:lvl>
+    <w:lvl w:ilvl="8" w:tplc="08090005" w:tentative="1">
+      <w:start w:val="1"/>
+      <w:numFmt w:val="bullet"/>
+      <w:lvlText w:val=""/>
+      <w:lvlJc w:val="left"/>
+      <w:pPr>
+        <w:ind w:left="6480" w:hanging="360"/>
+      </w:pPr>
+      <w:rPr>
+        <w:rFonts w:ascii="Wingdings" w:hAnsi="Wingdings" w:hint="default"/>
+      </w:rPr>
+    </w:lvl>
+  </w:abstractNum>
+  <w:abstractNum w:abstractNumId="13" w15:restartNumberingAfterBreak="0">
     <w:nsid w:val="3F914C9D"/>
     <w:multiLevelType w:val="multilevel"/>
     <w:tmpl w:val="B0121456"/>
@@ -8657,7 +8790,7 @@
       </w:rPr>
     </w:lvl>
   </w:abstractNum>
-  <w:abstractNum w:abstractNumId="11" w15:restartNumberingAfterBreak="0">
+  <w:abstractNum w:abstractNumId="14" w15:restartNumberingAfterBreak="0">
     <w:nsid w:val="3FCC2EC7"/>
     <w:multiLevelType w:val="multilevel"/>
     <w:tmpl w:val="AEFEE8EE"/>
@@ -8770,7 +8903,7 @@
       </w:rPr>
     </w:lvl>
   </w:abstractNum>
-  <w:abstractNum w:abstractNumId="12" w15:restartNumberingAfterBreak="0">
+  <w:abstractNum w:abstractNumId="15" w15:restartNumberingAfterBreak="0">
     <w:nsid w:val="41825D4D"/>
     <w:multiLevelType w:val="hybridMultilevel"/>
     <w:tmpl w:val="4F002DB4"/>
@@ -8883,7 +9016,7 @@
       </w:rPr>
     </w:lvl>
   </w:abstractNum>
-  <w:abstractNum w:abstractNumId="13" w15:restartNumberingAfterBreak="0">
+  <w:abstractNum w:abstractNumId="16" w15:restartNumberingAfterBreak="0">
     <w:nsid w:val="42EB623B"/>
     <w:multiLevelType w:val="multilevel"/>
     <w:tmpl w:val="714E4198"/>
@@ -8996,7 +9129,7 @@
       </w:rPr>
     </w:lvl>
   </w:abstractNum>
-  <w:abstractNum w:abstractNumId="14" w15:restartNumberingAfterBreak="0">
+  <w:abstractNum w:abstractNumId="17" w15:restartNumberingAfterBreak="0">
     <w:nsid w:val="4F0E2132"/>
     <w:multiLevelType w:val="multilevel"/>
     <w:tmpl w:val="56A216A2"/>
@@ -9109,7 +9242,7 @@
       </w:rPr>
     </w:lvl>
   </w:abstractNum>
-  <w:abstractNum w:abstractNumId="15" w15:restartNumberingAfterBreak="0">
+  <w:abstractNum w:abstractNumId="18" w15:restartNumberingAfterBreak="0">
     <w:nsid w:val="531D55AC"/>
     <w:multiLevelType w:val="hybridMultilevel"/>
     <w:tmpl w:val="F1805C80"/>
@@ -9222,7 +9355,7 @@
       </w:rPr>
     </w:lvl>
   </w:abstractNum>
-  <w:abstractNum w:abstractNumId="16" w15:restartNumberingAfterBreak="0">
+  <w:abstractNum w:abstractNumId="19" w15:restartNumberingAfterBreak="0">
     <w:nsid w:val="54614391"/>
     <w:multiLevelType w:val="multilevel"/>
     <w:tmpl w:val="87B22CD8"/>
@@ -9335,7 +9468,120 @@
       </w:rPr>
     </w:lvl>
   </w:abstractNum>
-  <w:abstractNum w:abstractNumId="17" w15:restartNumberingAfterBreak="0">
+  <w:abstractNum w:abstractNumId="20" w15:restartNumberingAfterBreak="0">
+    <w:nsid w:val="5CE03EAB"/>
+    <w:multiLevelType w:val="hybridMultilevel"/>
+    <w:tmpl w:val="C57CCDF0"/>
+    <w:lvl w:ilvl="0" w:tplc="08090001">
+      <w:start w:val="1"/>
+      <w:numFmt w:val="bullet"/>
+      <w:lvlText w:val=""/>
+      <w:lvlJc w:val="left"/>
+      <w:pPr>
+        <w:ind w:left="720" w:hanging="360"/>
+      </w:pPr>
+      <w:rPr>
+        <w:rFonts w:ascii="Symbol" w:hAnsi="Symbol" w:hint="default"/>
+      </w:rPr>
+    </w:lvl>
+    <w:lvl w:ilvl="1" w:tplc="08090003" w:tentative="1">
+      <w:start w:val="1"/>
+      <w:numFmt w:val="bullet"/>
+      <w:lvlText w:val="o"/>
+      <w:lvlJc w:val="left"/>
+      <w:pPr>
+        <w:ind w:left="1440" w:hanging="360"/>
+      </w:pPr>
+      <w:rPr>
+        <w:rFonts w:ascii="Courier New" w:hAnsi="Courier New" w:cs="Courier New" w:hint="default"/>
+      </w:rPr>
+    </w:lvl>
+    <w:lvl w:ilvl="2" w:tplc="08090005" w:tentative="1">
+      <w:start w:val="1"/>
+      <w:numFmt w:val="bullet"/>
+      <w:lvlText w:val=""/>
+      <w:lvlJc w:val="left"/>
+      <w:pPr>
+        <w:ind w:left="2160" w:hanging="360"/>
+      </w:pPr>
+      <w:rPr>
+        <w:rFonts w:ascii="Wingdings" w:hAnsi="Wingdings" w:hint="default"/>
+      </w:rPr>
+    </w:lvl>
+    <w:lvl w:ilvl="3" w:tplc="08090001" w:tentative="1">
+      <w:start w:val="1"/>
+      <w:numFmt w:val="bullet"/>
+      <w:lvlText w:val=""/>
+      <w:lvlJc w:val="left"/>
+      <w:pPr>
+        <w:ind w:left="2880" w:hanging="360"/>
+      </w:pPr>
+      <w:rPr>
+        <w:rFonts w:ascii="Symbol" w:hAnsi="Symbol" w:hint="default"/>
+      </w:rPr>
+    </w:lvl>
+    <w:lvl w:ilvl="4" w:tplc="08090003" w:tentative="1">
+      <w:start w:val="1"/>
+      <w:numFmt w:val="bullet"/>
+      <w:lvlText w:val="o"/>
+      <w:lvlJc w:val="left"/>
+      <w:pPr>
+        <w:ind w:left="3600" w:hanging="360"/>
+      </w:pPr>
+      <w:rPr>
+        <w:rFonts w:ascii="Courier New" w:hAnsi="Courier New" w:cs="Courier New" w:hint="default"/>
+      </w:rPr>
+    </w:lvl>
+    <w:lvl w:ilvl="5" w:tplc="08090005" w:tentative="1">
+      <w:start w:val="1"/>
+      <w:numFmt w:val="bullet"/>
+      <w:lvlText w:val=""/>
+      <w:lvlJc w:val="left"/>
+      <w:pPr>
+        <w:ind w:left="4320" w:hanging="360"/>
+      </w:pPr>
+      <w:rPr>
+        <w:rFonts w:ascii="Wingdings" w:hAnsi="Wingdings" w:hint="default"/>
+      </w:rPr>
+    </w:lvl>
+    <w:lvl w:ilvl="6" w:tplc="08090001" w:tentative="1">
+      <w:start w:val="1"/>
+      <w:numFmt w:val="bullet"/>
+      <w:lvlText w:val=""/>
+      <w:lvlJc w:val="left"/>
+      <w:pPr>
+        <w:ind w:left="5040" w:hanging="360"/>
+      </w:pPr>
+      <w:rPr>
+        <w:rFonts w:ascii="Symbol" w:hAnsi="Symbol" w:hint="default"/>
+      </w:rPr>
+    </w:lvl>
+    <w:lvl w:ilvl="7" w:tplc="08090003" w:tentative="1">
+      <w:start w:val="1"/>
+      <w:numFmt w:val="bullet"/>
+      <w:lvlText w:val="o"/>
+      <w:lvlJc w:val="left"/>
+      <w:pPr>
+        <w:ind w:left="5760" w:hanging="360"/>
+      </w:pPr>
+      <w:rPr>
+        <w:rFonts w:ascii="Courier New" w:hAnsi="Courier New" w:cs="Courier New" w:hint="default"/>
+      </w:rPr>
+    </w:lvl>
+    <w:lvl w:ilvl="8" w:tplc="08090005" w:tentative="1">
+      <w:start w:val="1"/>
+      <w:numFmt w:val="bullet"/>
+      <w:lvlText w:val=""/>
+      <w:lvlJc w:val="left"/>
+      <w:pPr>
+        <w:ind w:left="6480" w:hanging="360"/>
+      </w:pPr>
+      <w:rPr>
+        <w:rFonts w:ascii="Wingdings" w:hAnsi="Wingdings" w:hint="default"/>
+      </w:rPr>
+    </w:lvl>
+  </w:abstractNum>
+  <w:abstractNum w:abstractNumId="21" w15:restartNumberingAfterBreak="0">
     <w:nsid w:val="6AE82615"/>
     <w:multiLevelType w:val="multilevel"/>
     <w:tmpl w:val="48BA9D32"/>
@@ -9448,7 +9694,7 @@
       </w:rPr>
     </w:lvl>
   </w:abstractNum>
-  <w:abstractNum w:abstractNumId="18" w15:restartNumberingAfterBreak="0">
+  <w:abstractNum w:abstractNumId="22" w15:restartNumberingAfterBreak="0">
     <w:nsid w:val="6CE843BE"/>
     <w:multiLevelType w:val="multilevel"/>
     <w:tmpl w:val="35404932"/>
@@ -9561,7 +9807,7 @@
       </w:rPr>
     </w:lvl>
   </w:abstractNum>
-  <w:abstractNum w:abstractNumId="19" w15:restartNumberingAfterBreak="0">
+  <w:abstractNum w:abstractNumId="23" w15:restartNumberingAfterBreak="0">
     <w:nsid w:val="6DD67C0D"/>
     <w:multiLevelType w:val="multilevel"/>
     <w:tmpl w:val="BCBE7DAE"/>
@@ -9674,7 +9920,7 @@
       </w:rPr>
     </w:lvl>
   </w:abstractNum>
-  <w:abstractNum w:abstractNumId="20" w15:restartNumberingAfterBreak="0">
+  <w:abstractNum w:abstractNumId="24" w15:restartNumberingAfterBreak="0">
     <w:nsid w:val="6E7D04B6"/>
     <w:multiLevelType w:val="multilevel"/>
     <w:tmpl w:val="BBD0B17C"/>
@@ -9787,7 +10033,7 @@
       </w:rPr>
     </w:lvl>
   </w:abstractNum>
-  <w:abstractNum w:abstractNumId="21" w15:restartNumberingAfterBreak="0">
+  <w:abstractNum w:abstractNumId="25" w15:restartNumberingAfterBreak="0">
     <w:nsid w:val="6FB25EEE"/>
     <w:multiLevelType w:val="multilevel"/>
     <w:tmpl w:val="5B820950"/>
@@ -9900,7 +10146,7 @@
       </w:rPr>
     </w:lvl>
   </w:abstractNum>
-  <w:abstractNum w:abstractNumId="22" w15:restartNumberingAfterBreak="0">
+  <w:abstractNum w:abstractNumId="26" w15:restartNumberingAfterBreak="0">
     <w:nsid w:val="71F80577"/>
     <w:multiLevelType w:val="multilevel"/>
     <w:tmpl w:val="BC9673F8"/>
@@ -10013,7 +10259,7 @@
       </w:rPr>
     </w:lvl>
   </w:abstractNum>
-  <w:abstractNum w:abstractNumId="23" w15:restartNumberingAfterBreak="0">
+  <w:abstractNum w:abstractNumId="27" w15:restartNumberingAfterBreak="0">
     <w:nsid w:val="76B12A7C"/>
     <w:multiLevelType w:val="hybridMultilevel"/>
     <w:tmpl w:val="1A64ED96"/>
@@ -10126,76 +10372,204 @@
       </w:rPr>
     </w:lvl>
   </w:abstractNum>
+  <w:abstractNum w:abstractNumId="28" w15:restartNumberingAfterBreak="0">
+    <w:nsid w:val="78F5212D"/>
+    <w:multiLevelType w:val="hybridMultilevel"/>
+    <w:tmpl w:val="01C669B6"/>
+    <w:lvl w:ilvl="0" w:tplc="08090001">
+      <w:start w:val="1"/>
+      <w:numFmt w:val="bullet"/>
+      <w:lvlText w:val=""/>
+      <w:lvlJc w:val="left"/>
+      <w:pPr>
+        <w:ind w:left="720" w:hanging="360"/>
+      </w:pPr>
+      <w:rPr>
+        <w:rFonts w:ascii="Symbol" w:hAnsi="Symbol" w:hint="default"/>
+      </w:rPr>
+    </w:lvl>
+    <w:lvl w:ilvl="1" w:tplc="08090003" w:tentative="1">
+      <w:start w:val="1"/>
+      <w:numFmt w:val="bullet"/>
+      <w:lvlText w:val="o"/>
+      <w:lvlJc w:val="left"/>
+      <w:pPr>
+        <w:ind w:left="1440" w:hanging="360"/>
+      </w:pPr>
+      <w:rPr>
+        <w:rFonts w:ascii="Courier New" w:hAnsi="Courier New" w:cs="Courier New" w:hint="default"/>
+      </w:rPr>
+    </w:lvl>
+    <w:lvl w:ilvl="2" w:tplc="08090005" w:tentative="1">
+      <w:start w:val="1"/>
+      <w:numFmt w:val="bullet"/>
+      <w:lvlText w:val=""/>
+      <w:lvlJc w:val="left"/>
+      <w:pPr>
+        <w:ind w:left="2160" w:hanging="360"/>
+      </w:pPr>
+      <w:rPr>
+        <w:rFonts w:ascii="Wingdings" w:hAnsi="Wingdings" w:hint="default"/>
+      </w:rPr>
+    </w:lvl>
+    <w:lvl w:ilvl="3" w:tplc="08090001" w:tentative="1">
+      <w:start w:val="1"/>
+      <w:numFmt w:val="bullet"/>
+      <w:lvlText w:val=""/>
+      <w:lvlJc w:val="left"/>
+      <w:pPr>
+        <w:ind w:left="2880" w:hanging="360"/>
+      </w:pPr>
+      <w:rPr>
+        <w:rFonts w:ascii="Symbol" w:hAnsi="Symbol" w:hint="default"/>
+      </w:rPr>
+    </w:lvl>
+    <w:lvl w:ilvl="4" w:tplc="08090003" w:tentative="1">
+      <w:start w:val="1"/>
+      <w:numFmt w:val="bullet"/>
+      <w:lvlText w:val="o"/>
+      <w:lvlJc w:val="left"/>
+      <w:pPr>
+        <w:ind w:left="3600" w:hanging="360"/>
+      </w:pPr>
+      <w:rPr>
+        <w:rFonts w:ascii="Courier New" w:hAnsi="Courier New" w:cs="Courier New" w:hint="default"/>
+      </w:rPr>
+    </w:lvl>
+    <w:lvl w:ilvl="5" w:tplc="08090005" w:tentative="1">
+      <w:start w:val="1"/>
+      <w:numFmt w:val="bullet"/>
+      <w:lvlText w:val=""/>
+      <w:lvlJc w:val="left"/>
+      <w:pPr>
+        <w:ind w:left="4320" w:hanging="360"/>
+      </w:pPr>
+      <w:rPr>
+        <w:rFonts w:ascii="Wingdings" w:hAnsi="Wingdings" w:hint="default"/>
+      </w:rPr>
+    </w:lvl>
+    <w:lvl w:ilvl="6" w:tplc="08090001" w:tentative="1">
+      <w:start w:val="1"/>
+      <w:numFmt w:val="bullet"/>
+      <w:lvlText w:val=""/>
+      <w:lvlJc w:val="left"/>
+      <w:pPr>
+        <w:ind w:left="5040" w:hanging="360"/>
+      </w:pPr>
+      <w:rPr>
+        <w:rFonts w:ascii="Symbol" w:hAnsi="Symbol" w:hint="default"/>
+      </w:rPr>
+    </w:lvl>
+    <w:lvl w:ilvl="7" w:tplc="08090003" w:tentative="1">
+      <w:start w:val="1"/>
+      <w:numFmt w:val="bullet"/>
+      <w:lvlText w:val="o"/>
+      <w:lvlJc w:val="left"/>
+      <w:pPr>
+        <w:ind w:left="5760" w:hanging="360"/>
+      </w:pPr>
+      <w:rPr>
+        <w:rFonts w:ascii="Courier New" w:hAnsi="Courier New" w:cs="Courier New" w:hint="default"/>
+      </w:rPr>
+    </w:lvl>
+    <w:lvl w:ilvl="8" w:tplc="08090005" w:tentative="1">
+      <w:start w:val="1"/>
+      <w:numFmt w:val="bullet"/>
+      <w:lvlText w:val=""/>
+      <w:lvlJc w:val="left"/>
+      <w:pPr>
+        <w:ind w:left="6480" w:hanging="360"/>
+      </w:pPr>
+      <w:rPr>
+        <w:rFonts w:ascii="Wingdings" w:hAnsi="Wingdings" w:hint="default"/>
+      </w:rPr>
+    </w:lvl>
+  </w:abstractNum>
   <w:num w:numId="1">
+    <w:abstractNumId w:val="26"/>
+  </w:num>
+  <w:num w:numId="2">
+    <w:abstractNumId w:val="8"/>
+  </w:num>
+  <w:num w:numId="3">
+    <w:abstractNumId w:val="13"/>
+  </w:num>
+  <w:num w:numId="4">
+    <w:abstractNumId w:val="19"/>
+  </w:num>
+  <w:num w:numId="5">
+    <w:abstractNumId w:val="25"/>
+  </w:num>
+  <w:num w:numId="6">
+    <w:abstractNumId w:val="11"/>
+  </w:num>
+  <w:num w:numId="7">
+    <w:abstractNumId w:val="24"/>
+  </w:num>
+  <w:num w:numId="8">
+    <w:abstractNumId w:val="9"/>
+  </w:num>
+  <w:num w:numId="9">
+    <w:abstractNumId w:val="4"/>
+  </w:num>
+  <w:num w:numId="10">
     <w:abstractNumId w:val="22"/>
   </w:num>
-  <w:num w:numId="2">
-    <w:abstractNumId w:val="6"/>
-  </w:num>
-  <w:num w:numId="3">
-    <w:abstractNumId w:val="10"/>
-  </w:num>
-  <w:num w:numId="4">
+  <w:num w:numId="11">
     <w:abstractNumId w:val="16"/>
   </w:num>
-  <w:num w:numId="5">
+  <w:num w:numId="12">
     <w:abstractNumId w:val="21"/>
   </w:num>
-  <w:num w:numId="6">
-    <w:abstractNumId w:val="9"/>
-  </w:num>
-  <w:num w:numId="7">
-    <w:abstractNumId w:val="20"/>
-  </w:num>
-  <w:num w:numId="8">
-    <w:abstractNumId w:val="7"/>
-  </w:num>
-  <w:num w:numId="9">
-    <w:abstractNumId w:val="3"/>
-  </w:num>
-  <w:num w:numId="10">
-    <w:abstractNumId w:val="18"/>
-  </w:num>
-  <w:num w:numId="11">
-    <w:abstractNumId w:val="13"/>
-  </w:num>
-  <w:num w:numId="12">
-    <w:abstractNumId w:val="17"/>
-  </w:num>
   <w:num w:numId="13">
-    <w:abstractNumId w:val="4"/>
+    <w:abstractNumId w:val="6"/>
   </w:num>
   <w:num w:numId="14">
     <w:abstractNumId w:val="0"/>
   </w:num>
   <w:num w:numId="15">
-    <w:abstractNumId w:val="19"/>
+    <w:abstractNumId w:val="23"/>
   </w:num>
   <w:num w:numId="16">
     <w:abstractNumId w:val="2"/>
   </w:num>
   <w:num w:numId="17">
-    <w:abstractNumId w:val="11"/>
+    <w:abstractNumId w:val="14"/>
   </w:num>
   <w:num w:numId="18">
-    <w:abstractNumId w:val="14"/>
+    <w:abstractNumId w:val="17"/>
   </w:num>
   <w:num w:numId="19">
     <w:abstractNumId w:val="1"/>
   </w:num>
   <w:num w:numId="20">
+    <w:abstractNumId w:val="15"/>
+  </w:num>
+  <w:num w:numId="21">
+    <w:abstractNumId w:val="27"/>
+  </w:num>
+  <w:num w:numId="22">
+    <w:abstractNumId w:val="18"/>
+  </w:num>
+  <w:num w:numId="23">
+    <w:abstractNumId w:val="10"/>
+  </w:num>
+  <w:num w:numId="24">
+    <w:abstractNumId w:val="7"/>
+  </w:num>
+  <w:num w:numId="25">
+    <w:abstractNumId w:val="28"/>
+  </w:num>
+  <w:num w:numId="26">
+    <w:abstractNumId w:val="20"/>
+  </w:num>
+  <w:num w:numId="27">
     <w:abstractNumId w:val="12"/>
   </w:num>
-  <w:num w:numId="21">
-    <w:abstractNumId w:val="23"/>
+  <w:num w:numId="28">
+    <w:abstractNumId w:val="3"/>
   </w:num>
-  <w:num w:numId="22">
-    <w:abstractNumId w:val="15"/>
-  </w:num>
-  <w:num w:numId="23">
-    <w:abstractNumId w:val="8"/>
-  </w:num>
-  <w:num w:numId="24">
+  <w:num w:numId="29">
     <w:abstractNumId w:val="5"/>
   </w:num>
 </w:numbering>
@@ -11306,6 +11680,14 @@
       <w:contextualSpacing/>
     </w:pPr>
   </w:style>
+  <w:style w:type="paragraph" w:styleId="Bibliography">
+    <w:name w:val="Bibliography"/>
+    <w:basedOn w:val="Normal"/>
+    <w:next w:val="Normal"/>
+    <w:uiPriority w:val="37"/>
+    <w:unhideWhenUsed/>
+    <w:rsid w:val="00412585"/>
+  </w:style>
 </w:styles>
 </file>
 
@@ -11606,6 +11988,114 @@
     <b:Issue>31</b:Issue>
     <b:RefOrder>1</b:RefOrder>
   </b:Source>
+  <b:Source>
+    <b:Tag>Git161</b:Tag>
+    <b:SourceType>InternetSite</b:SourceType>
+    <b:Guid>{5344C46E-97AB-4729-8CD3-06EE17138B7F}</b:Guid>
+    <b:Author>
+      <b:Author>
+        <b:Corporate>GitHub</b:Corporate>
+      </b:Author>
+    </b:Author>
+    <b:Title>Word-Association</b:Title>
+    <b:Year>2016</b:Year>
+    <b:InternetSiteTitle>GitHub.com</b:InternetSiteTitle>
+    <b:Month>April</b:Month>
+    <b:Day>13</b:Day>
+    <b:URL>https://github.com/DreamingRaven/Word-Association</b:URL>
+    <b:RefOrder>2</b:RefOrder>
+  </b:Source>
+  <b:Source>
+    <b:Tag>Han16</b:Tag>
+    <b:SourceType>InternetSite</b:SourceType>
+    <b:Guid>{E70E1F36-D665-4269-99BF-7E60C9478E2D}</b:Guid>
+    <b:Author>
+      <b:Author>
+        <b:NameList>
+          <b:Person>
+            <b:Last>Hanheide</b:Last>
+            <b:First>Mark</b:First>
+          </b:Person>
+        </b:NameList>
+      </b:Author>
+    </b:Author>
+    <b:Title>Knowledge Representation</b:Title>
+    <b:InternetSiteTitle>Blackboard</b:InternetSiteTitle>
+    <b:Year>2016</b:Year>
+    <b:Month>February</b:Month>
+    <b:Day>13</b:Day>
+    <b:URL>https://blackboard.lincoln.ac.uk/bbcswebdav/pid-1045624-dt-content-rid-2313639_2/courses/CMP2020M-1516/CMP2020M%2002%20Knowledge%20Representation%281%29.pdf</b:URL>
+    <b:RefOrder>3</b:RefOrder>
+  </b:Source>
+  <b:Source>
+    <b:Tag>Nel16</b:Tag>
+    <b:SourceType>InternetSite</b:SourceType>
+    <b:Guid>{BC42E90B-11FD-4828-BCE3-C4459225C8E8}</b:Guid>
+    <b:Author>
+      <b:Author>
+        <b:NameList>
+          <b:Person>
+            <b:Last>Nelson</b:Last>
+            <b:First>D.L.</b:First>
+          </b:Person>
+          <b:Person>
+            <b:Last>McEvoy</b:Last>
+            <b:First>C.L.</b:First>
+          </b:Person>
+          <b:Person>
+            <b:Last>Schreiber</b:Last>
+            <b:First>T.A</b:First>
+          </b:Person>
+        </b:NameList>
+      </b:Author>
+    </b:Author>
+    <b:Title>Free Association</b:Title>
+    <b:InternetSiteTitle>Univeristy of South Florida</b:InternetSiteTitle>
+    <b:Year>2016</b:Year>
+    <b:Month>April</b:Month>
+    <b:Day>1</b:Day>
+    <b:URL>http://w3.usf.edu/FreeAssociation/</b:URL>
+    <b:RefOrder>4</b:RefOrder>
+  </b:Source>
+  <b:Source>
+    <b:Tag>Bal</b:Tag>
+    <b:SourceType>InternetSite</b:SourceType>
+    <b:Guid>{632AD958-DD57-473E-AA00-754B97722593}</b:Guid>
+    <b:Author>
+      <b:Author>
+        <b:NameList>
+          <b:Person>
+            <b:Last>Baldwin</b:Last>
+            <b:First>B</b:First>
+          </b:Person>
+        </b:NameList>
+      </b:Author>
+    </b:Author>
+    <b:URL>https://lingpipe-blog.com/2011/07/01/why-is-c-so-fast/</b:URL>
+    <b:Title>Why is C++ so fast</b:Title>
+    <b:InternetSiteTitle>Lingpipe</b:InternetSiteTitle>
+    <b:Year>2016</b:Year>
+    <b:Month>April</b:Month>
+    <b:Day>13</b:Day>
+    <b:RefOrder>5</b:RefOrder>
+  </b:Source>
+  <b:Source>
+    <b:Tag>Uni16</b:Tag>
+    <b:SourceType>InternetSite</b:SourceType>
+    <b:Guid>{CC9B7540-2ABF-4B75-94A5-EADC8BA8CB96}</b:Guid>
+    <b:Author>
+      <b:Author>
+        <b:Corporate>University of Reading</b:Corporate>
+      </b:Author>
+    </b:Author>
+    <b:Title>News and Events</b:Title>
+    <b:InternetSiteTitle>Univerity of Reading</b:InternetSiteTitle>
+    <b:Year>2016</b:Year>
+    <b:URL>http://www.reading.ac.uk/news-and-events/releases/PR583836.aspx</b:URL>
+    <b:Month>February</b:Month>
+    <b:Day>14</b:Day>
+    <b:RefOrder>6</b:RefOrder>
+  </b:Source>
 </b:Sources>
 </file>
 
@@ -11618,7 +12108,7 @@
 </file>
 
 <file path=customXml/itemProps2.xml><?xml version="1.0" encoding="utf-8"?>
-<ds:datastoreItem xmlns:ds="http://schemas.openxmlformats.org/officeDocument/2006/customXml" ds:itemID="{A326A838-874F-49B6-86F9-149D5E1F2C14}">
+<ds:datastoreItem xmlns:ds="http://schemas.openxmlformats.org/officeDocument/2006/customXml" ds:itemID="{B8EEC705-BA35-47FA-91C1-9405E3A801C6}">
   <ds:schemaRefs>
     <ds:schemaRef ds:uri="http://schemas.openxmlformats.org/officeDocument/2006/bibliography"/>
   </ds:schemaRefs>

</xml_diff>